<commit_message>
Improve Immo-state chart of Portfolio evaluation
</commit_message>
<xml_diff>
--- a/src/main/resources/templates/Portfolio Evaluation Template.docx
+++ b/src/main/resources/templates/Portfolio Evaluation Template.docx
@@ -58,7 +58,7 @@
     </w:p>
     <w:p>
       <w:pPr>
-        <w:pStyle w:val="Heading5"/>
+        <w:pStyle w:val="berschrift5"/>
         <w:keepNext w:val="0"/>
         <w:widowControl w:val="0"/>
         <w:spacing w:before="120" w:line="240" w:lineRule="auto"/>
@@ -273,7 +273,7 @@
     </w:p>
     <w:p>
       <w:pPr>
-        <w:pStyle w:val="Heading1"/>
+        <w:pStyle w:val="berschrift1"/>
       </w:pPr>
       <w:r>
         <w:lastRenderedPageBreak/>
@@ -1122,22 +1122,541 @@
     </w:p>
     <w:p>
       <w:pPr>
-        <w:pStyle w:val="Heading1"/>
+        <w:pStyle w:val="berschrift1"/>
       </w:pPr>
       <w:r>
         <w:lastRenderedPageBreak/>
         <w:t>Gebäudezustandsgrafik</w:t>
       </w:r>
+      <w:bookmarkStart w:id="1" w:name="BuildingState"/>
+      <w:bookmarkEnd w:id="1"/>
     </w:p>
     <w:p>
+      <w:pPr>
+        <w:ind w:left="426"/>
+      </w:pPr>
+      <w:r>
+        <w:rPr>
+          <w:noProof/>
+        </w:rPr>
+        <mc:AlternateContent>
+          <mc:Choice Requires="wps">
+            <w:drawing>
+              <wp:anchor distT="0" distB="0" distL="114300" distR="114300" simplePos="0" relativeHeight="251660288" behindDoc="0" locked="0" layoutInCell="1" allowOverlap="1" wp14:anchorId="691D1648" wp14:editId="5C8DDDAA">
+                <wp:simplePos x="0" y="0"/>
+                <wp:positionH relativeFrom="column">
+                  <wp:posOffset>-708660</wp:posOffset>
+                </wp:positionH>
+                <wp:positionV relativeFrom="paragraph">
+                  <wp:posOffset>3406775</wp:posOffset>
+                </wp:positionV>
+                <wp:extent cx="1675130" cy="263525"/>
+                <wp:effectExtent l="952" t="0" r="2223" b="2222"/>
+                <wp:wrapNone/>
+                <wp:docPr id="5" name="Rechteck 5"/>
+                <wp:cNvGraphicFramePr/>
+                <a:graphic xmlns:a="http://schemas.openxmlformats.org/drawingml/2006/main">
+                  <a:graphicData uri="http://schemas.microsoft.com/office/word/2010/wordprocessingShape">
+                    <wps:wsp>
+                      <wps:cNvSpPr/>
+                      <wps:spPr>
+                        <a:xfrm rot="16200000">
+                          <a:off x="0" y="0"/>
+                          <a:ext cx="1675130" cy="263525"/>
+                        </a:xfrm>
+                        <a:prstGeom prst="rect">
+                          <a:avLst/>
+                        </a:prstGeom>
+                        <a:solidFill>
+                          <a:srgbClr val="FAA724"/>
+                        </a:solidFill>
+                        <a:ln>
+                          <a:noFill/>
+                        </a:ln>
+                      </wps:spPr>
+                      <wps:style>
+                        <a:lnRef idx="2">
+                          <a:schemeClr val="accent1">
+                            <a:shade val="50000"/>
+                          </a:schemeClr>
+                        </a:lnRef>
+                        <a:fillRef idx="1">
+                          <a:schemeClr val="accent1"/>
+                        </a:fillRef>
+                        <a:effectRef idx="0">
+                          <a:schemeClr val="accent1"/>
+                        </a:effectRef>
+                        <a:fontRef idx="minor">
+                          <a:schemeClr val="lt1"/>
+                        </a:fontRef>
+                      </wps:style>
+                      <wps:txbx>
+                        <w:txbxContent>
+                          <w:p>
+                            <w:pPr>
+                              <w:spacing w:line="240" w:lineRule="auto"/>
+                              <w:jc w:val="center"/>
+                              <w:rPr>
+                                <w:color w:val="1C1C1C"/>
+                                <w:sz w:val="18"/>
+                                <w:szCs w:val="18"/>
+                              </w:rPr>
+                            </w:pPr>
+                            <w:r>
+                              <w:rPr>
+                                <w:color w:val="1C1C1C"/>
+                                <w:sz w:val="18"/>
+                                <w:szCs w:val="18"/>
+                              </w:rPr>
+                              <w:t>schlecht</w:t>
+                            </w:r>
+                          </w:p>
+                        </w:txbxContent>
+                      </wps:txbx>
+                      <wps:bodyPr rot="0" spcFirstLastPara="0" vertOverflow="overflow" horzOverflow="overflow" vert="horz" wrap="square" lIns="91440" tIns="45720" rIns="91440" bIns="45720" numCol="1" spcCol="0" rtlCol="0" fromWordArt="0" anchor="t" anchorCtr="0" forceAA="0" compatLnSpc="1">
+                        <a:prstTxWarp prst="textNoShape">
+                          <a:avLst/>
+                        </a:prstTxWarp>
+                        <a:noAutofit/>
+                      </wps:bodyPr>
+                    </wps:wsp>
+                  </a:graphicData>
+                </a:graphic>
+                <wp14:sizeRelH relativeFrom="margin">
+                  <wp14:pctWidth>0</wp14:pctWidth>
+                </wp14:sizeRelH>
+                <wp14:sizeRelV relativeFrom="margin">
+                  <wp14:pctHeight>0</wp14:pctHeight>
+                </wp14:sizeRelV>
+              </wp:anchor>
+            </w:drawing>
+          </mc:Choice>
+          <mc:Fallback>
+            <w:pict>
+              <v:rect w14:anchorId="691D1648" id="Rechteck 5" o:spid="_x0000_s1026" style="position:absolute;left:0;text-align:left;margin-left:-55.8pt;margin-top:268.25pt;width:131.9pt;height:20.75pt;rotation:-90;z-index:251660288;visibility:visible;mso-wrap-style:square;mso-width-percent:0;mso-height-percent:0;mso-wrap-distance-left:9pt;mso-wrap-distance-top:0;mso-wrap-distance-right:9pt;mso-wrap-distance-bottom:0;mso-position-horizontal:absolute;mso-position-horizontal-relative:text;mso-position-vertical:absolute;mso-position-vertical-relative:text;mso-width-percent:0;mso-height-percent:0;mso-width-relative:margin;mso-height-relative:margin;v-text-anchor:top" o:gfxdata="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" fillcolor="#faa724" stroked="f" strokeweight="2pt">
+                <v:textbox>
+                  <w:txbxContent>
+                    <w:p>
+                      <w:pPr>
+                        <w:spacing w:line="240" w:lineRule="auto"/>
+                        <w:jc w:val="center"/>
+                        <w:rPr>
+                          <w:color w:val="1C1C1C"/>
+                          <w:sz w:val="18"/>
+                          <w:szCs w:val="18"/>
+                        </w:rPr>
+                      </w:pPr>
+                      <w:r>
+                        <w:rPr>
+                          <w:color w:val="1C1C1C"/>
+                          <w:sz w:val="18"/>
+                          <w:szCs w:val="18"/>
+                        </w:rPr>
+                        <w:t>schlecht</w:t>
+                      </w:r>
+                    </w:p>
+                  </w:txbxContent>
+                </v:textbox>
+              </v:rect>
+            </w:pict>
+          </mc:Fallback>
+        </mc:AlternateContent>
+      </w:r>
+      <w:r>
+        <w:rPr>
+          <w:noProof/>
+        </w:rPr>
+        <mc:AlternateContent>
+          <mc:Choice Requires="wps">
+            <w:drawing>
+              <wp:anchor distT="0" distB="0" distL="114300" distR="114300" simplePos="0" relativeHeight="251664384" behindDoc="0" locked="0" layoutInCell="1" allowOverlap="1" wp14:anchorId="77EAC09B" wp14:editId="56900F25">
+                <wp:simplePos x="0" y="0"/>
+                <wp:positionH relativeFrom="column">
+                  <wp:posOffset>-514985</wp:posOffset>
+                </wp:positionH>
+                <wp:positionV relativeFrom="paragraph">
+                  <wp:posOffset>1928495</wp:posOffset>
+                </wp:positionV>
+                <wp:extent cx="1282700" cy="263525"/>
+                <wp:effectExtent l="0" t="4763" r="7938" b="7937"/>
+                <wp:wrapNone/>
+                <wp:docPr id="7" name="Rechteck 7"/>
+                <wp:cNvGraphicFramePr/>
+                <a:graphic xmlns:a="http://schemas.openxmlformats.org/drawingml/2006/main">
+                  <a:graphicData uri="http://schemas.microsoft.com/office/word/2010/wordprocessingShape">
+                    <wps:wsp>
+                      <wps:cNvSpPr/>
+                      <wps:spPr>
+                        <a:xfrm rot="16200000">
+                          <a:off x="0" y="0"/>
+                          <a:ext cx="1282700" cy="263525"/>
+                        </a:xfrm>
+                        <a:prstGeom prst="rect">
+                          <a:avLst/>
+                        </a:prstGeom>
+                        <a:solidFill>
+                          <a:srgbClr val="78C06B"/>
+                        </a:solidFill>
+                        <a:ln>
+                          <a:noFill/>
+                        </a:ln>
+                      </wps:spPr>
+                      <wps:style>
+                        <a:lnRef idx="2">
+                          <a:schemeClr val="accent1">
+                            <a:shade val="50000"/>
+                          </a:schemeClr>
+                        </a:lnRef>
+                        <a:fillRef idx="1">
+                          <a:schemeClr val="accent1"/>
+                        </a:fillRef>
+                        <a:effectRef idx="0">
+                          <a:schemeClr val="accent1"/>
+                        </a:effectRef>
+                        <a:fontRef idx="minor">
+                          <a:schemeClr val="lt1"/>
+                        </a:fontRef>
+                      </wps:style>
+                      <wps:txbx>
+                        <w:txbxContent>
+                          <w:p>
+                            <w:pPr>
+                              <w:spacing w:line="240" w:lineRule="auto"/>
+                              <w:jc w:val="center"/>
+                              <w:rPr>
+                                <w:color w:val="1C1C1C"/>
+                                <w:sz w:val="18"/>
+                                <w:szCs w:val="18"/>
+                              </w:rPr>
+                            </w:pPr>
+                            <w:r>
+                              <w:rPr>
+                                <w:color w:val="1C1C1C"/>
+                                <w:sz w:val="18"/>
+                                <w:szCs w:val="18"/>
+                              </w:rPr>
+                              <w:t>mittel</w:t>
+                            </w:r>
+                          </w:p>
+                        </w:txbxContent>
+                      </wps:txbx>
+                      <wps:bodyPr rot="0" spcFirstLastPara="0" vertOverflow="overflow" horzOverflow="overflow" vert="horz" wrap="square" lIns="91440" tIns="45720" rIns="91440" bIns="45720" numCol="1" spcCol="0" rtlCol="0" fromWordArt="0" anchor="t" anchorCtr="0" forceAA="0" compatLnSpc="1">
+                        <a:prstTxWarp prst="textNoShape">
+                          <a:avLst/>
+                        </a:prstTxWarp>
+                        <a:noAutofit/>
+                      </wps:bodyPr>
+                    </wps:wsp>
+                  </a:graphicData>
+                </a:graphic>
+                <wp14:sizeRelH relativeFrom="margin">
+                  <wp14:pctWidth>0</wp14:pctWidth>
+                </wp14:sizeRelH>
+                <wp14:sizeRelV relativeFrom="margin">
+                  <wp14:pctHeight>0</wp14:pctHeight>
+                </wp14:sizeRelV>
+              </wp:anchor>
+            </w:drawing>
+          </mc:Choice>
+          <mc:Fallback>
+            <w:pict>
+              <v:rect w14:anchorId="77EAC09B" id="Rechteck 7" o:spid="_x0000_s1027" style="position:absolute;left:0;text-align:left;margin-left:-40.55pt;margin-top:151.85pt;width:101pt;height:20.75pt;rotation:-90;z-index:251664384;visibility:visible;mso-wrap-style:square;mso-width-percent:0;mso-height-percent:0;mso-wrap-distance-left:9pt;mso-wrap-distance-top:0;mso-wrap-distance-right:9pt;mso-wrap-distance-bottom:0;mso-position-horizontal:absolute;mso-position-horizontal-relative:text;mso-position-vertical:absolute;mso-position-vertical-relative:text;mso-width-percent:0;mso-height-percent:0;mso-width-relative:margin;mso-height-relative:margin;v-text-anchor:top" o:gfxdata="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" fillcolor="#78c06b" stroked="f" strokeweight="2pt">
+                <v:textbox>
+                  <w:txbxContent>
+                    <w:p>
+                      <w:pPr>
+                        <w:spacing w:line="240" w:lineRule="auto"/>
+                        <w:jc w:val="center"/>
+                        <w:rPr>
+                          <w:color w:val="1C1C1C"/>
+                          <w:sz w:val="18"/>
+                          <w:szCs w:val="18"/>
+                        </w:rPr>
+                      </w:pPr>
+                      <w:r>
+                        <w:rPr>
+                          <w:color w:val="1C1C1C"/>
+                          <w:sz w:val="18"/>
+                          <w:szCs w:val="18"/>
+                        </w:rPr>
+                        <w:t>mittel</w:t>
+                      </w:r>
+                    </w:p>
+                  </w:txbxContent>
+                </v:textbox>
+              </v:rect>
+            </w:pict>
+          </mc:Fallback>
+        </mc:AlternateContent>
+      </w:r>
+      <w:r>
+        <w:rPr>
+          <w:noProof/>
+        </w:rPr>
+        <mc:AlternateContent>
+          <mc:Choice Requires="wps">
+            <w:drawing>
+              <wp:anchor distT="0" distB="0" distL="114300" distR="114300" simplePos="0" relativeHeight="251662336" behindDoc="0" locked="0" layoutInCell="1" allowOverlap="1" wp14:anchorId="02B1152D" wp14:editId="344B4DBF">
+                <wp:simplePos x="0" y="0"/>
+                <wp:positionH relativeFrom="column">
+                  <wp:posOffset>-520700</wp:posOffset>
+                </wp:positionH>
+                <wp:positionV relativeFrom="paragraph">
+                  <wp:posOffset>653415</wp:posOffset>
+                </wp:positionV>
+                <wp:extent cx="1294765" cy="263525"/>
+                <wp:effectExtent l="229870" t="0" r="249555" b="1905"/>
+                <wp:wrapNone/>
+                <wp:docPr id="6" name="Rechteck 6"/>
+                <wp:cNvGraphicFramePr/>
+                <a:graphic xmlns:a="http://schemas.openxmlformats.org/drawingml/2006/main">
+                  <a:graphicData uri="http://schemas.microsoft.com/office/word/2010/wordprocessingShape">
+                    <wps:wsp>
+                      <wps:cNvSpPr/>
+                      <wps:spPr>
+                        <a:xfrm rot="16200000">
+                          <a:off x="0" y="0"/>
+                          <a:ext cx="1294765" cy="263525"/>
+                        </a:xfrm>
+                        <a:prstGeom prst="rect">
+                          <a:avLst/>
+                        </a:prstGeom>
+                        <a:solidFill>
+                          <a:srgbClr val="339B21"/>
+                        </a:solidFill>
+                        <a:ln>
+                          <a:noFill/>
+                        </a:ln>
+                      </wps:spPr>
+                      <wps:style>
+                        <a:lnRef idx="2">
+                          <a:schemeClr val="accent1">
+                            <a:shade val="50000"/>
+                          </a:schemeClr>
+                        </a:lnRef>
+                        <a:fillRef idx="1">
+                          <a:schemeClr val="accent1"/>
+                        </a:fillRef>
+                        <a:effectRef idx="0">
+                          <a:schemeClr val="accent1"/>
+                        </a:effectRef>
+                        <a:fontRef idx="minor">
+                          <a:schemeClr val="lt1"/>
+                        </a:fontRef>
+                      </wps:style>
+                      <wps:txbx>
+                        <w:txbxContent>
+                          <w:p>
+                            <w:pPr>
+                              <w:spacing w:line="240" w:lineRule="auto"/>
+                              <w:jc w:val="center"/>
+                              <w:rPr>
+                                <w:color w:val="1C1C1C"/>
+                                <w:sz w:val="18"/>
+                                <w:szCs w:val="18"/>
+                              </w:rPr>
+                            </w:pPr>
+                            <w:r>
+                              <w:rPr>
+                                <w:color w:val="1C1C1C"/>
+                                <w:sz w:val="18"/>
+                                <w:szCs w:val="18"/>
+                              </w:rPr>
+                              <w:t>gut</w:t>
+                            </w:r>
+                          </w:p>
+                        </w:txbxContent>
+                      </wps:txbx>
+                      <wps:bodyPr rot="0" spcFirstLastPara="0" vertOverflow="overflow" horzOverflow="overflow" vert="horz" wrap="square" lIns="91440" tIns="45720" rIns="91440" bIns="45720" numCol="1" spcCol="0" rtlCol="0" fromWordArt="0" anchor="t" anchorCtr="0" forceAA="0" compatLnSpc="1">
+                        <a:prstTxWarp prst="textNoShape">
+                          <a:avLst/>
+                        </a:prstTxWarp>
+                        <a:noAutofit/>
+                      </wps:bodyPr>
+                    </wps:wsp>
+                  </a:graphicData>
+                </a:graphic>
+                <wp14:sizeRelH relativeFrom="margin">
+                  <wp14:pctWidth>0</wp14:pctWidth>
+                </wp14:sizeRelH>
+                <wp14:sizeRelV relativeFrom="margin">
+                  <wp14:pctHeight>0</wp14:pctHeight>
+                </wp14:sizeRelV>
+              </wp:anchor>
+            </w:drawing>
+          </mc:Choice>
+          <mc:Fallback>
+            <w:pict>
+              <v:rect w14:anchorId="02B1152D" id="Rechteck 6" o:spid="_x0000_s1028" style="position:absolute;left:0;text-align:left;margin-left:-41pt;margin-top:51.45pt;width:101.95pt;height:20.75pt;rotation:-90;z-index:251662336;visibility:visible;mso-wrap-style:square;mso-width-percent:0;mso-height-percent:0;mso-wrap-distance-left:9pt;mso-wrap-distance-top:0;mso-wrap-distance-right:9pt;mso-wrap-distance-bottom:0;mso-position-horizontal:absolute;mso-position-horizontal-relative:text;mso-position-vertical:absolute;mso-position-vertical-relative:text;mso-width-percent:0;mso-height-percent:0;mso-width-relative:margin;mso-height-relative:margin;v-text-anchor:top" o:gfxdata="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" fillcolor="#339b21" stroked="f" strokeweight="2pt">
+                <v:textbox>
+                  <w:txbxContent>
+                    <w:p>
+                      <w:pPr>
+                        <w:spacing w:line="240" w:lineRule="auto"/>
+                        <w:jc w:val="center"/>
+                        <w:rPr>
+                          <w:color w:val="1C1C1C"/>
+                          <w:sz w:val="18"/>
+                          <w:szCs w:val="18"/>
+                        </w:rPr>
+                      </w:pPr>
+                      <w:r>
+                        <w:rPr>
+                          <w:color w:val="1C1C1C"/>
+                          <w:sz w:val="18"/>
+                          <w:szCs w:val="18"/>
+                        </w:rPr>
+                        <w:t>gut</w:t>
+                      </w:r>
+                    </w:p>
+                  </w:txbxContent>
+                </v:textbox>
+              </v:rect>
+            </w:pict>
+          </mc:Fallback>
+        </mc:AlternateContent>
+      </w:r>
+      <w:r>
+        <w:rPr>
+          <w:noProof/>
+        </w:rPr>
+        <mc:AlternateContent>
+          <mc:Choice Requires="wps">
+            <w:drawing>
+              <wp:anchor distT="0" distB="0" distL="114300" distR="114300" simplePos="0" relativeHeight="251659264" behindDoc="0" locked="0" layoutInCell="1" allowOverlap="1" wp14:anchorId="221E55C4" wp14:editId="7A8EFB8B">
+                <wp:simplePos x="0" y="0"/>
+                <wp:positionH relativeFrom="column">
+                  <wp:posOffset>2994448</wp:posOffset>
+                </wp:positionH>
+                <wp:positionV relativeFrom="paragraph">
+                  <wp:posOffset>4642062</wp:posOffset>
+                </wp:positionV>
+                <wp:extent cx="3357034" cy="300567"/>
+                <wp:effectExtent l="0" t="0" r="0" b="4445"/>
+                <wp:wrapNone/>
+                <wp:docPr id="3" name="Textfeld 3"/>
+                <wp:cNvGraphicFramePr/>
+                <a:graphic xmlns:a="http://schemas.openxmlformats.org/drawingml/2006/main">
+                  <a:graphicData uri="http://schemas.microsoft.com/office/word/2010/wordprocessingShape">
+                    <wps:wsp>
+                      <wps:cNvSpPr txBox="1"/>
+                      <wps:spPr>
+                        <a:xfrm>
+                          <a:off x="0" y="0"/>
+                          <a:ext cx="3357034" cy="300567"/>
+                        </a:xfrm>
+                        <a:prstGeom prst="rect">
+                          <a:avLst/>
+                        </a:prstGeom>
+                        <a:solidFill>
+                          <a:schemeClr val="lt1"/>
+                        </a:solidFill>
+                        <a:ln w="6350">
+                          <a:noFill/>
+                        </a:ln>
+                      </wps:spPr>
+                      <wps:txbx>
+                        <w:txbxContent>
+                          <w:p>
+                            <w:pPr>
+                              <w:jc w:val="center"/>
+                              <w:rPr>
+                                <w:color w:val="1C1C1C"/>
+                                <w:sz w:val="18"/>
+                                <w:szCs w:val="18"/>
+                              </w:rPr>
+                            </w:pPr>
+                            <w:r>
+                              <w:rPr>
+                                <w:color w:val="1C1C1C"/>
+                                <w:sz w:val="18"/>
+                                <w:szCs w:val="18"/>
+                              </w:rPr>
+                              <w:t xml:space="preserve">Neuwert in </w:t>
+                            </w:r>
+                            <w:proofErr w:type="spellStart"/>
+                            <w:r>
+                              <w:rPr>
+                                <w:color w:val="1C1C1C"/>
+                                <w:sz w:val="18"/>
+                                <w:szCs w:val="18"/>
+                              </w:rPr>
+                              <w:t>kCHF</w:t>
+                            </w:r>
+                            <w:proofErr w:type="spellEnd"/>
+                          </w:p>
+                        </w:txbxContent>
+                      </wps:txbx>
+                      <wps:bodyPr rot="0" spcFirstLastPara="0" vertOverflow="overflow" horzOverflow="overflow" vert="horz" wrap="square" lIns="91440" tIns="45720" rIns="91440" bIns="45720" numCol="1" spcCol="0" rtlCol="0" fromWordArt="0" anchor="t" anchorCtr="0" forceAA="0" compatLnSpc="1">
+                        <a:prstTxWarp prst="textNoShape">
+                          <a:avLst/>
+                        </a:prstTxWarp>
+                        <a:noAutofit/>
+                      </wps:bodyPr>
+                    </wps:wsp>
+                  </a:graphicData>
+                </a:graphic>
+                <wp14:sizeRelH relativeFrom="margin">
+                  <wp14:pctWidth>0</wp14:pctWidth>
+                </wp14:sizeRelH>
+                <wp14:sizeRelV relativeFrom="margin">
+                  <wp14:pctHeight>0</wp14:pctHeight>
+                </wp14:sizeRelV>
+              </wp:anchor>
+            </w:drawing>
+          </mc:Choice>
+          <mc:Fallback>
+            <w:pict>
+              <v:shapetype w14:anchorId="221E55C4" id="_x0000_t202" coordsize="21600,21600" o:spt="202" path="m,l,21600r21600,l21600,xe">
+                <v:stroke joinstyle="miter"/>
+                <v:path gradientshapeok="t" o:connecttype="rect"/>
+              </v:shapetype>
+              <v:shape id="Textfeld 3" o:spid="_x0000_s1029" type="#_x0000_t202" style="position:absolute;left:0;text-align:left;margin-left:235.8pt;margin-top:365.5pt;width:264.35pt;height:23.65pt;z-index:251659264;visibility:visible;mso-wrap-style:square;mso-width-percent:0;mso-height-percent:0;mso-wrap-distance-left:9pt;mso-wrap-distance-top:0;mso-wrap-distance-right:9pt;mso-wrap-distance-bottom:0;mso-position-horizontal:absolute;mso-position-horizontal-relative:text;mso-position-vertical:absolute;mso-position-vertical-relative:text;mso-width-percent:0;mso-height-percent:0;mso-width-relative:margin;mso-height-relative:margin;v-text-anchor:top" o:gfxdata="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" fillcolor="white [3201]" stroked="f" strokeweight=".5pt">
+                <v:textbox>
+                  <w:txbxContent>
+                    <w:p>
+                      <w:pPr>
+                        <w:jc w:val="center"/>
+                        <w:rPr>
+                          <w:color w:val="1C1C1C"/>
+                          <w:sz w:val="18"/>
+                          <w:szCs w:val="18"/>
+                        </w:rPr>
+                      </w:pPr>
+                      <w:r>
+                        <w:rPr>
+                          <w:color w:val="1C1C1C"/>
+                          <w:sz w:val="18"/>
+                          <w:szCs w:val="18"/>
+                        </w:rPr>
+                        <w:t xml:space="preserve">Neuwert in </w:t>
+                      </w:r>
+                      <w:proofErr w:type="spellStart"/>
+                      <w:r>
+                        <w:rPr>
+                          <w:color w:val="1C1C1C"/>
+                          <w:sz w:val="18"/>
+                          <w:szCs w:val="18"/>
+                        </w:rPr>
+                        <w:t>kCHF</w:t>
+                      </w:r>
+                      <w:proofErr w:type="spellEnd"/>
+                    </w:p>
+                  </w:txbxContent>
+                </v:textbox>
+              </v:shape>
+            </w:pict>
+          </mc:Fallback>
+        </mc:AlternateContent>
+      </w:r>
       <w:r>
         <w:rPr>
           <w:noProof/>
         </w:rPr>
         <w:drawing>
-          <wp:inline distT="0" distB="0" distL="0" distR="0" wp14:anchorId="691A1D4B" wp14:editId="01336FB1">
-            <wp:extent cx="9685020" cy="4981652"/>
-            <wp:effectExtent l="0" t="0" r="0" b="0"/>
+          <wp:inline distT="0" distB="0" distL="0" distR="0" wp14:anchorId="691A1D4B" wp14:editId="3640B3AE">
+            <wp:extent cx="9402445" cy="4981575"/>
+            <wp:effectExtent l="0" t="0" r="8255" b="0"/>
             <wp:docPr id="4" name="Chart 4"/>
             <wp:cNvGraphicFramePr/>
             <a:graphic xmlns:a="http://schemas.openxmlformats.org/drawingml/2006/main">
@@ -1160,7 +1679,7 @@
     </w:p>
     <w:p>
       <w:pPr>
-        <w:pStyle w:val="Heading1"/>
+        <w:pStyle w:val="berschrift1"/>
         <w:spacing w:after="120"/>
       </w:pPr>
       <w:r>
@@ -1229,7 +1748,7 @@
     </w:p>
     <w:p>
       <w:pPr>
-        <w:pStyle w:val="Heading1"/>
+        <w:pStyle w:val="berschrift1"/>
         <w:spacing w:after="120"/>
       </w:pPr>
       <w:r>
@@ -1295,7 +1814,7 @@
     </w:p>
     <w:p>
       <w:pPr>
-        <w:pStyle w:val="Heading1"/>
+        <w:pStyle w:val="berschrift1"/>
         <w:pageBreakBefore/>
       </w:pPr>
       <w:r>
@@ -1311,7 +1830,7 @@
     </w:p>
     <w:tbl>
       <w:tblPr>
-        <w:tblStyle w:val="TableGrid"/>
+        <w:tblStyle w:val="Tabellenraster"/>
         <w:tblW w:w="15026" w:type="dxa"/>
         <w:tblBorders>
           <w:top w:val="single" w:sz="4" w:space="0" w:color="7F7F7F" w:themeColor="text1" w:themeTint="80"/>
@@ -1740,7 +2259,7 @@
     </w:p>
     <w:p>
       <w:pPr>
-        <w:pStyle w:val="Heading1"/>
+        <w:pStyle w:val="berschrift1"/>
         <w:pageBreakBefore/>
       </w:pPr>
       <w:r>
@@ -1756,7 +2275,7 @@
     </w:p>
     <w:tbl>
       <w:tblPr>
-        <w:tblStyle w:val="TableGrid"/>
+        <w:tblStyle w:val="Tabellenraster"/>
         <w:tblW w:w="15026" w:type="dxa"/>
         <w:tblBorders>
           <w:top w:val="single" w:sz="4" w:space="0" w:color="7F7F7F" w:themeColor="text1" w:themeTint="80"/>
@@ -1949,8 +2468,24 @@
                 <w:b/>
                 <w:bCs/>
               </w:rPr>
-              <w:t>Kum. IH+IS</w:t>
+              <w:t>IH+</w:t>
             </w:r>
+            <w:proofErr w:type="gramStart"/>
+            <w:r>
+              <w:rPr>
+                <w:b/>
+                <w:bCs/>
+              </w:rPr>
+              <w:t>IS</w:t>
+            </w:r>
+            <w:r>
+              <w:rPr>
+                <w:b/>
+                <w:bCs/>
+              </w:rPr>
+              <w:t xml:space="preserve"> Kosten</w:t>
+            </w:r>
+            <w:proofErr w:type="gramEnd"/>
           </w:p>
         </w:tc>
         <w:tc>
@@ -1970,7 +2505,14 @@
                 <w:b/>
                 <w:bCs/>
               </w:rPr>
-              <w:t>Aggr. Kosten</w:t>
+              <w:t>Kum</w:t>
+            </w:r>
+            <w:r>
+              <w:rPr>
+                <w:b/>
+                <w:bCs/>
+              </w:rPr>
+              <w:t>. Kosten</w:t>
             </w:r>
           </w:p>
         </w:tc>
@@ -2103,7 +2645,7 @@
 <w:ftr xmlns:wpc="http://schemas.microsoft.com/office/word/2010/wordprocessingCanvas" xmlns:cx="http://schemas.microsoft.com/office/drawing/2014/chartex" xmlns:cx1="http://schemas.microsoft.com/office/drawing/2015/9/8/chartex" xmlns:cx2="http://schemas.microsoft.com/office/drawing/2015/10/21/chartex" xmlns:cx3="http://schemas.microsoft.com/office/drawing/2016/5/9/chartex" xmlns:cx4="http://schemas.microsoft.com/office/drawing/2016/5/10/chartex" xmlns:cx5="http://schemas.microsoft.com/office/drawing/2016/5/11/chartex" xmlns:cx6="http://schemas.microsoft.com/office/drawing/2016/5/12/chartex" xmlns:cx7="http://schemas.microsoft.com/office/drawing/2016/5/13/chartex" xmlns:cx8="http://schemas.microsoft.com/office/drawing/2016/5/14/chartex" xmlns:mc="http://schemas.openxmlformats.org/markup-compatibility/2006" xmlns:aink="http://schemas.microsoft.com/office/drawing/2016/ink" xmlns:am3d="http://schemas.microsoft.com/office/drawing/2017/model3d" xmlns:o="urn:schemas-microsoft-com:office:office" xmlns:oel="http://schemas.microsoft.com/office/2019/extlst" xmlns:r="http://schemas.openxmlformats.org/officeDocument/2006/relationships" xmlns:m="http://schemas.openxmlformats.org/officeDocument/2006/math" xmlns:v="urn:schemas-microsoft-com:vml" xmlns:wp14="http://schemas.microsoft.com/office/word/2010/wordprocessingDrawing" xmlns:wp="http://schemas.openxmlformats.org/drawingml/2006/wordprocessingDrawing" xmlns:w10="urn:schemas-microsoft-com:office:word" xmlns:w="http://schemas.openxmlformats.org/wordprocessingml/2006/main" xmlns:w14="http://schemas.microsoft.com/office/word/2010/wordml" xmlns:w15="http://schemas.microsoft.com/office/word/2012/wordml" xmlns:w16cex="http://schemas.microsoft.com/office/word/2018/wordml/cex" xmlns:w16cid="http://schemas.microsoft.com/office/word/2016/wordml/cid" xmlns:w16="http://schemas.microsoft.com/office/word/2018/wordml" xmlns:w16sdtdh="http://schemas.microsoft.com/office/word/2020/wordml/sdtdatahash" xmlns:w16se="http://schemas.microsoft.com/office/word/2015/wordml/symex" xmlns:wpg="http://schemas.microsoft.com/office/word/2010/wordprocessingGroup" xmlns:wpi="http://schemas.microsoft.com/office/word/2010/wordprocessingInk" xmlns:wne="http://schemas.microsoft.com/office/word/2006/wordml" xmlns:wps="http://schemas.microsoft.com/office/word/2010/wordprocessingShape" mc:Ignorable="w14 w15 w16se w16cid w16 w16cex w16sdtdh wp14">
   <w:p>
     <w:pPr>
-      <w:pStyle w:val="Footer"/>
+      <w:pStyle w:val="Fuzeile"/>
       <w:tabs>
         <w:tab w:val="clear" w:pos="4536"/>
         <w:tab w:val="clear" w:pos="9072"/>
@@ -2135,7 +2677,7 @@
       <w:rPr>
         <w:noProof/>
       </w:rPr>
-      <w:t>14.12.2022</w:t>
+      <w:t>16.12.2022</w:t>
     </w:r>
     <w:r>
       <w:rPr>
@@ -2181,7 +2723,7 @@
 <w:ftr xmlns:wpc="http://schemas.microsoft.com/office/word/2010/wordprocessingCanvas" xmlns:cx="http://schemas.microsoft.com/office/drawing/2014/chartex" xmlns:cx1="http://schemas.microsoft.com/office/drawing/2015/9/8/chartex" xmlns:cx2="http://schemas.microsoft.com/office/drawing/2015/10/21/chartex" xmlns:cx3="http://schemas.microsoft.com/office/drawing/2016/5/9/chartex" xmlns:cx4="http://schemas.microsoft.com/office/drawing/2016/5/10/chartex" xmlns:cx5="http://schemas.microsoft.com/office/drawing/2016/5/11/chartex" xmlns:cx6="http://schemas.microsoft.com/office/drawing/2016/5/12/chartex" xmlns:cx7="http://schemas.microsoft.com/office/drawing/2016/5/13/chartex" xmlns:cx8="http://schemas.microsoft.com/office/drawing/2016/5/14/chartex" xmlns:mc="http://schemas.openxmlformats.org/markup-compatibility/2006" xmlns:aink="http://schemas.microsoft.com/office/drawing/2016/ink" xmlns:am3d="http://schemas.microsoft.com/office/drawing/2017/model3d" xmlns:o="urn:schemas-microsoft-com:office:office" xmlns:oel="http://schemas.microsoft.com/office/2019/extlst" xmlns:r="http://schemas.openxmlformats.org/officeDocument/2006/relationships" xmlns:m="http://schemas.openxmlformats.org/officeDocument/2006/math" xmlns:v="urn:schemas-microsoft-com:vml" xmlns:wp14="http://schemas.microsoft.com/office/word/2010/wordprocessingDrawing" xmlns:wp="http://schemas.openxmlformats.org/drawingml/2006/wordprocessingDrawing" xmlns:w10="urn:schemas-microsoft-com:office:word" xmlns:w="http://schemas.openxmlformats.org/wordprocessingml/2006/main" xmlns:w14="http://schemas.microsoft.com/office/word/2010/wordml" xmlns:w15="http://schemas.microsoft.com/office/word/2012/wordml" xmlns:w16cex="http://schemas.microsoft.com/office/word/2018/wordml/cex" xmlns:w16cid="http://schemas.microsoft.com/office/word/2016/wordml/cid" xmlns:w16="http://schemas.microsoft.com/office/word/2018/wordml" xmlns:w16sdtdh="http://schemas.microsoft.com/office/word/2020/wordml/sdtdatahash" xmlns:w16se="http://schemas.microsoft.com/office/word/2015/wordml/symex" xmlns:wpg="http://schemas.microsoft.com/office/word/2010/wordprocessingGroup" xmlns:wpi="http://schemas.microsoft.com/office/word/2010/wordprocessingInk" xmlns:wne="http://schemas.microsoft.com/office/word/2006/wordml" xmlns:wps="http://schemas.microsoft.com/office/word/2010/wordprocessingShape" mc:Ignorable="w14 w15 w16se w16cid w16 w16cex w16sdtdh wp14">
   <w:p>
     <w:pPr>
-      <w:pStyle w:val="Footer"/>
+      <w:pStyle w:val="Fuzeile"/>
       <w:tabs>
         <w:tab w:val="clear" w:pos="4536"/>
         <w:tab w:val="clear" w:pos="9072"/>
@@ -2212,7 +2754,7 @@
       <w:rPr>
         <w:noProof/>
       </w:rPr>
-      <w:t>14.12.2022</w:t>
+      <w:t>16.12.2022</w:t>
     </w:r>
     <w:r>
       <w:rPr>
@@ -2296,7 +2838,7 @@
 <w:hdr xmlns:wpc="http://schemas.microsoft.com/office/word/2010/wordprocessingCanvas" xmlns:cx="http://schemas.microsoft.com/office/drawing/2014/chartex" xmlns:cx1="http://schemas.microsoft.com/office/drawing/2015/9/8/chartex" xmlns:cx2="http://schemas.microsoft.com/office/drawing/2015/10/21/chartex" xmlns:cx3="http://schemas.microsoft.com/office/drawing/2016/5/9/chartex" xmlns:cx4="http://schemas.microsoft.com/office/drawing/2016/5/10/chartex" xmlns:cx5="http://schemas.microsoft.com/office/drawing/2016/5/11/chartex" xmlns:cx6="http://schemas.microsoft.com/office/drawing/2016/5/12/chartex" xmlns:cx7="http://schemas.microsoft.com/office/drawing/2016/5/13/chartex" xmlns:cx8="http://schemas.microsoft.com/office/drawing/2016/5/14/chartex" xmlns:mc="http://schemas.openxmlformats.org/markup-compatibility/2006" xmlns:aink="http://schemas.microsoft.com/office/drawing/2016/ink" xmlns:am3d="http://schemas.microsoft.com/office/drawing/2017/model3d" xmlns:o="urn:schemas-microsoft-com:office:office" xmlns:oel="http://schemas.microsoft.com/office/2019/extlst" xmlns:r="http://schemas.openxmlformats.org/officeDocument/2006/relationships" xmlns:m="http://schemas.openxmlformats.org/officeDocument/2006/math" xmlns:v="urn:schemas-microsoft-com:vml" xmlns:wp14="http://schemas.microsoft.com/office/word/2010/wordprocessingDrawing" xmlns:wp="http://schemas.openxmlformats.org/drawingml/2006/wordprocessingDrawing" xmlns:w10="urn:schemas-microsoft-com:office:word" xmlns:w="http://schemas.openxmlformats.org/wordprocessingml/2006/main" xmlns:w14="http://schemas.microsoft.com/office/word/2010/wordml" xmlns:w15="http://schemas.microsoft.com/office/word/2012/wordml" xmlns:w16cex="http://schemas.microsoft.com/office/word/2018/wordml/cex" xmlns:w16cid="http://schemas.microsoft.com/office/word/2016/wordml/cid" xmlns:w16="http://schemas.microsoft.com/office/word/2018/wordml" xmlns:w16sdtdh="http://schemas.microsoft.com/office/word/2020/wordml/sdtdatahash" xmlns:w16se="http://schemas.microsoft.com/office/word/2015/wordml/symex" xmlns:wpg="http://schemas.microsoft.com/office/word/2010/wordprocessingGroup" xmlns:wpi="http://schemas.microsoft.com/office/word/2010/wordprocessingInk" xmlns:wne="http://schemas.microsoft.com/office/word/2006/wordml" xmlns:wps="http://schemas.microsoft.com/office/word/2010/wordprocessingShape" mc:Ignorable="w14 w15 w16se w16cid w16 w16cex w16sdtdh wp14">
   <w:p>
     <w:pPr>
-      <w:pStyle w:val="Header"/>
+      <w:pStyle w:val="Kopfzeile"/>
       <w:tabs>
         <w:tab w:val="clear" w:pos="9072"/>
         <w:tab w:val="right" w:pos="8505"/>
@@ -2374,7 +2916,7 @@
   </w:p>
   <w:p>
     <w:pPr>
-      <w:pStyle w:val="Header"/>
+      <w:pStyle w:val="Kopfzeile"/>
     </w:pPr>
   </w:p>
 </w:hdr>
@@ -2384,7 +2926,7 @@
 <w:hdr xmlns:wpc="http://schemas.microsoft.com/office/word/2010/wordprocessingCanvas" xmlns:cx="http://schemas.microsoft.com/office/drawing/2014/chartex" xmlns:cx1="http://schemas.microsoft.com/office/drawing/2015/9/8/chartex" xmlns:cx2="http://schemas.microsoft.com/office/drawing/2015/10/21/chartex" xmlns:cx3="http://schemas.microsoft.com/office/drawing/2016/5/9/chartex" xmlns:cx4="http://schemas.microsoft.com/office/drawing/2016/5/10/chartex" xmlns:cx5="http://schemas.microsoft.com/office/drawing/2016/5/11/chartex" xmlns:cx6="http://schemas.microsoft.com/office/drawing/2016/5/12/chartex" xmlns:cx7="http://schemas.microsoft.com/office/drawing/2016/5/13/chartex" xmlns:cx8="http://schemas.microsoft.com/office/drawing/2016/5/14/chartex" xmlns:mc="http://schemas.openxmlformats.org/markup-compatibility/2006" xmlns:aink="http://schemas.microsoft.com/office/drawing/2016/ink" xmlns:am3d="http://schemas.microsoft.com/office/drawing/2017/model3d" xmlns:o="urn:schemas-microsoft-com:office:office" xmlns:oel="http://schemas.microsoft.com/office/2019/extlst" xmlns:r="http://schemas.openxmlformats.org/officeDocument/2006/relationships" xmlns:m="http://schemas.openxmlformats.org/officeDocument/2006/math" xmlns:v="urn:schemas-microsoft-com:vml" xmlns:wp14="http://schemas.microsoft.com/office/word/2010/wordprocessingDrawing" xmlns:wp="http://schemas.openxmlformats.org/drawingml/2006/wordprocessingDrawing" xmlns:w10="urn:schemas-microsoft-com:office:word" xmlns:w="http://schemas.openxmlformats.org/wordprocessingml/2006/main" xmlns:w14="http://schemas.microsoft.com/office/word/2010/wordml" xmlns:w15="http://schemas.microsoft.com/office/word/2012/wordml" xmlns:w16cex="http://schemas.microsoft.com/office/word/2018/wordml/cex" xmlns:w16cid="http://schemas.microsoft.com/office/word/2016/wordml/cid" xmlns:w16="http://schemas.microsoft.com/office/word/2018/wordml" xmlns:w16sdtdh="http://schemas.microsoft.com/office/word/2020/wordml/sdtdatahash" xmlns:w16se="http://schemas.microsoft.com/office/word/2015/wordml/symex" xmlns:wpg="http://schemas.microsoft.com/office/word/2010/wordprocessingGroup" xmlns:wpi="http://schemas.microsoft.com/office/word/2010/wordprocessingInk" xmlns:wne="http://schemas.microsoft.com/office/word/2006/wordml" xmlns:wps="http://schemas.microsoft.com/office/word/2010/wordprocessingShape" mc:Ignorable="w14 w15 w16se w16cid w16 w16cex w16sdtdh wp14">
   <w:p>
     <w:pPr>
-      <w:pStyle w:val="Header"/>
+      <w:pStyle w:val="Kopfzeile"/>
       <w:tabs>
         <w:tab w:val="clear" w:pos="4536"/>
         <w:tab w:val="clear" w:pos="9072"/>
@@ -2560,7 +3102,7 @@
     <w:lvl w:ilvl="0">
       <w:start w:val="1"/>
       <w:numFmt w:val="decimal"/>
-      <w:pStyle w:val="Heading1"/>
+      <w:pStyle w:val="berschrift1"/>
       <w:lvlText w:val="%1."/>
       <w:lvlJc w:val="left"/>
       <w:pPr>
@@ -2573,7 +3115,7 @@
     <w:lvl w:ilvl="1">
       <w:start w:val="1"/>
       <w:numFmt w:val="decimal"/>
-      <w:pStyle w:val="Heading2"/>
+      <w:pStyle w:val="berschrift2"/>
       <w:lvlText w:val="%1.%2."/>
       <w:lvlJc w:val="left"/>
       <w:pPr>
@@ -2586,7 +3128,7 @@
     <w:lvl w:ilvl="2">
       <w:start w:val="1"/>
       <w:numFmt w:val="decimal"/>
-      <w:pStyle w:val="Heading3"/>
+      <w:pStyle w:val="berschrift3"/>
       <w:lvlText w:val="%1.%2.%3"/>
       <w:lvlJc w:val="left"/>
       <w:pPr>
@@ -4607,7 +5149,7 @@
     <w:lsdException w:name="Unresolved Mention" w:semiHidden="1" w:unhideWhenUsed="1"/>
     <w:lsdException w:name="Smart Link" w:semiHidden="1" w:unhideWhenUsed="1"/>
   </w:latentStyles>
-  <w:style w:type="paragraph" w:default="1" w:styleId="Normal">
+  <w:style w:type="paragraph" w:default="1" w:styleId="Standard">
     <w:name w:val="Normal"/>
     <w:aliases w:val="s"/>
     <w:qFormat/>
@@ -4621,12 +5163,12 @@
       <w:lang w:eastAsia="de-DE"/>
     </w:rPr>
   </w:style>
-  <w:style w:type="paragraph" w:styleId="Heading1">
+  <w:style w:type="paragraph" w:styleId="berschrift1">
     <w:name w:val="heading 1"/>
     <w:aliases w:val="ü1"/>
-    <w:basedOn w:val="Normal"/>
-    <w:next w:val="Normal"/>
-    <w:link w:val="Heading1Char"/>
+    <w:basedOn w:val="Standard"/>
+    <w:next w:val="Standard"/>
+    <w:link w:val="berschrift1Zchn"/>
     <w:qFormat/>
     <w:rsid w:val="00C9472A"/>
     <w:pPr>
@@ -4647,11 +5189,11 @@
       <w:sz w:val="28"/>
     </w:rPr>
   </w:style>
-  <w:style w:type="paragraph" w:styleId="Heading2">
+  <w:style w:type="paragraph" w:styleId="berschrift2">
     <w:name w:val="heading 2"/>
     <w:aliases w:val="ü2"/>
-    <w:basedOn w:val="Normal"/>
-    <w:next w:val="Normal"/>
+    <w:basedOn w:val="Standard"/>
+    <w:next w:val="Standard"/>
     <w:qFormat/>
     <w:rsid w:val="00C9472A"/>
     <w:pPr>
@@ -4668,11 +5210,11 @@
       <w:b/>
     </w:rPr>
   </w:style>
-  <w:style w:type="paragraph" w:styleId="Heading3">
+  <w:style w:type="paragraph" w:styleId="berschrift3">
     <w:name w:val="heading 3"/>
     <w:aliases w:val="ü3"/>
-    <w:basedOn w:val="Normal"/>
-    <w:next w:val="Normal"/>
+    <w:basedOn w:val="Standard"/>
+    <w:next w:val="Standard"/>
     <w:qFormat/>
     <w:rsid w:val="00C9472A"/>
     <w:pPr>
@@ -4689,11 +5231,11 @@
       <w:b/>
     </w:rPr>
   </w:style>
-  <w:style w:type="paragraph" w:styleId="Heading4">
+  <w:style w:type="paragraph" w:styleId="berschrift4">
     <w:name w:val="heading 4"/>
     <w:aliases w:val="ü4"/>
-    <w:basedOn w:val="Normal"/>
-    <w:next w:val="Normal"/>
+    <w:basedOn w:val="Standard"/>
+    <w:next w:val="Standard"/>
     <w:qFormat/>
     <w:rsid w:val="00C9472A"/>
     <w:pPr>
@@ -4704,10 +5246,10 @@
       <w:b/>
     </w:rPr>
   </w:style>
-  <w:style w:type="paragraph" w:styleId="Heading5">
+  <w:style w:type="paragraph" w:styleId="berschrift5">
     <w:name w:val="heading 5"/>
-    <w:basedOn w:val="Normal"/>
-    <w:next w:val="Normal"/>
+    <w:basedOn w:val="Standard"/>
+    <w:next w:val="Standard"/>
     <w:qFormat/>
     <w:rsid w:val="00C9472A"/>
     <w:pPr>
@@ -4720,10 +5262,10 @@
       <w:sz w:val="70"/>
     </w:rPr>
   </w:style>
-  <w:style w:type="paragraph" w:styleId="Heading6">
+  <w:style w:type="paragraph" w:styleId="berschrift6">
     <w:name w:val="heading 6"/>
-    <w:basedOn w:val="Normal"/>
-    <w:next w:val="Normal"/>
+    <w:basedOn w:val="Standard"/>
+    <w:next w:val="Standard"/>
     <w:qFormat/>
     <w:rsid w:val="00C9472A"/>
     <w:pPr>
@@ -4735,10 +5277,10 @@
       <w:i/>
     </w:rPr>
   </w:style>
-  <w:style w:type="paragraph" w:styleId="Heading7">
+  <w:style w:type="paragraph" w:styleId="berschrift7">
     <w:name w:val="heading 7"/>
-    <w:basedOn w:val="Normal"/>
-    <w:next w:val="Normal"/>
+    <w:basedOn w:val="Standard"/>
+    <w:next w:val="Standard"/>
     <w:qFormat/>
     <w:rsid w:val="00C9472A"/>
     <w:pPr>
@@ -4752,10 +5294,10 @@
       <w:sz w:val="16"/>
     </w:rPr>
   </w:style>
-  <w:style w:type="paragraph" w:styleId="Heading8">
+  <w:style w:type="paragraph" w:styleId="berschrift8">
     <w:name w:val="heading 8"/>
-    <w:basedOn w:val="Normal"/>
-    <w:next w:val="Normal"/>
+    <w:basedOn w:val="Standard"/>
+    <w:next w:val="Standard"/>
     <w:qFormat/>
     <w:rsid w:val="00C9472A"/>
     <w:pPr>
@@ -4768,10 +5310,10 @@
       <w:sz w:val="36"/>
     </w:rPr>
   </w:style>
-  <w:style w:type="paragraph" w:styleId="Heading9">
+  <w:style w:type="paragraph" w:styleId="berschrift9">
     <w:name w:val="heading 9"/>
-    <w:basedOn w:val="Normal"/>
-    <w:next w:val="Normal"/>
+    <w:basedOn w:val="Standard"/>
+    <w:next w:val="Standard"/>
     <w:qFormat/>
     <w:rsid w:val="00C9472A"/>
     <w:pPr>
@@ -4783,13 +5325,13 @@
       <w:sz w:val="16"/>
     </w:rPr>
   </w:style>
-  <w:style w:type="character" w:default="1" w:styleId="DefaultParagraphFont">
+  <w:style w:type="character" w:default="1" w:styleId="Absatz-Standardschriftart">
     <w:name w:val="Default Paragraph Font"/>
     <w:uiPriority w:val="1"/>
     <w:semiHidden/>
     <w:unhideWhenUsed/>
   </w:style>
-  <w:style w:type="table" w:default="1" w:styleId="TableNormal">
+  <w:style w:type="table" w:default="1" w:styleId="NormaleTabelle">
     <w:name w:val="Normal Table"/>
     <w:uiPriority w:val="99"/>
     <w:semiHidden/>
@@ -4804,16 +5346,16 @@
       </w:tblCellMar>
     </w:tblPr>
   </w:style>
-  <w:style w:type="numbering" w:default="1" w:styleId="NoList">
+  <w:style w:type="numbering" w:default="1" w:styleId="KeineListe">
     <w:name w:val="No List"/>
     <w:uiPriority w:val="99"/>
     <w:semiHidden/>
     <w:unhideWhenUsed/>
   </w:style>
-  <w:style w:type="paragraph" w:styleId="Header">
+  <w:style w:type="paragraph" w:styleId="Kopfzeile">
     <w:name w:val="header"/>
-    <w:basedOn w:val="Normal"/>
-    <w:link w:val="HeaderChar"/>
+    <w:basedOn w:val="Standard"/>
+    <w:link w:val="KopfzeileZchn"/>
     <w:rsid w:val="00C9472A"/>
     <w:pPr>
       <w:tabs>
@@ -4822,10 +5364,10 @@
       </w:tabs>
     </w:pPr>
   </w:style>
-  <w:style w:type="paragraph" w:styleId="Footer">
+  <w:style w:type="paragraph" w:styleId="Fuzeile">
     <w:name w:val="footer"/>
-    <w:basedOn w:val="Normal"/>
-    <w:link w:val="FooterChar"/>
+    <w:basedOn w:val="Standard"/>
+    <w:link w:val="FuzeileZchn"/>
     <w:uiPriority w:val="99"/>
     <w:rsid w:val="00C9472A"/>
     <w:pPr>
@@ -4835,16 +5377,16 @@
       </w:tabs>
     </w:pPr>
   </w:style>
-  <w:style w:type="character" w:styleId="PageNumber">
+  <w:style w:type="character" w:styleId="Seitenzahl">
     <w:name w:val="page number"/>
-    <w:basedOn w:val="DefaultParagraphFont"/>
+    <w:basedOn w:val="Absatz-Standardschriftart"/>
     <w:semiHidden/>
     <w:rsid w:val="00C9472A"/>
   </w:style>
-  <w:style w:type="paragraph" w:styleId="TOC4">
+  <w:style w:type="paragraph" w:styleId="Verzeichnis4">
     <w:name w:val="toc 4"/>
-    <w:basedOn w:val="Normal"/>
-    <w:next w:val="Normal"/>
+    <w:basedOn w:val="Standard"/>
+    <w:next w:val="Standard"/>
     <w:autoRedefine/>
     <w:semiHidden/>
     <w:rsid w:val="00C9472A"/>
@@ -4855,11 +5397,11 @@
       <w:color w:val="FFFFFF"/>
     </w:rPr>
   </w:style>
-  <w:style w:type="paragraph" w:styleId="TOC1">
+  <w:style w:type="paragraph" w:styleId="Verzeichnis1">
     <w:name w:val="toc 1"/>
     <w:aliases w:val="v1"/>
-    <w:basedOn w:val="Normal"/>
-    <w:next w:val="Normal"/>
+    <w:basedOn w:val="Standard"/>
+    <w:next w:val="Standard"/>
     <w:autoRedefine/>
     <w:uiPriority w:val="39"/>
     <w:rsid w:val="00C9472A"/>
@@ -4878,11 +5420,11 @@
       <w:noProof/>
     </w:rPr>
   </w:style>
-  <w:style w:type="paragraph" w:styleId="TOC2">
+  <w:style w:type="paragraph" w:styleId="Verzeichnis2">
     <w:name w:val="toc 2"/>
     <w:aliases w:val="v2"/>
-    <w:basedOn w:val="Normal"/>
-    <w:next w:val="Normal"/>
+    <w:basedOn w:val="Standard"/>
+    <w:next w:val="Standard"/>
     <w:autoRedefine/>
     <w:uiPriority w:val="39"/>
     <w:rsid w:val="00C9472A"/>
@@ -4899,11 +5441,11 @@
       <w:noProof/>
     </w:rPr>
   </w:style>
-  <w:style w:type="paragraph" w:styleId="TOC3">
+  <w:style w:type="paragraph" w:styleId="Verzeichnis3">
     <w:name w:val="toc 3"/>
     <w:aliases w:val="v3"/>
-    <w:basedOn w:val="Normal"/>
-    <w:next w:val="Normal"/>
+    <w:basedOn w:val="Standard"/>
+    <w:next w:val="Standard"/>
     <w:autoRedefine/>
     <w:semiHidden/>
     <w:rsid w:val="00C9472A"/>
@@ -4921,10 +5463,10 @@
       <w:noProof/>
     </w:rPr>
   </w:style>
-  <w:style w:type="paragraph" w:styleId="TOC5">
+  <w:style w:type="paragraph" w:styleId="Verzeichnis5">
     <w:name w:val="toc 5"/>
-    <w:basedOn w:val="Normal"/>
-    <w:next w:val="Normal"/>
+    <w:basedOn w:val="Standard"/>
+    <w:next w:val="Standard"/>
     <w:autoRedefine/>
     <w:semiHidden/>
     <w:rsid w:val="00C9472A"/>
@@ -4935,10 +5477,10 @@
       <w:color w:val="FFFFFF"/>
     </w:rPr>
   </w:style>
-  <w:style w:type="paragraph" w:styleId="TOC6">
+  <w:style w:type="paragraph" w:styleId="Verzeichnis6">
     <w:name w:val="toc 6"/>
-    <w:basedOn w:val="Normal"/>
-    <w:next w:val="Normal"/>
+    <w:basedOn w:val="Standard"/>
+    <w:next w:val="Standard"/>
     <w:autoRedefine/>
     <w:semiHidden/>
     <w:rsid w:val="00C9472A"/>
@@ -4949,10 +5491,10 @@
       <w:color w:val="FFFFFF"/>
     </w:rPr>
   </w:style>
-  <w:style w:type="paragraph" w:styleId="TOC7">
+  <w:style w:type="paragraph" w:styleId="Verzeichnis7">
     <w:name w:val="toc 7"/>
-    <w:basedOn w:val="Normal"/>
-    <w:next w:val="Normal"/>
+    <w:basedOn w:val="Standard"/>
+    <w:next w:val="Standard"/>
     <w:autoRedefine/>
     <w:semiHidden/>
     <w:rsid w:val="00C9472A"/>
@@ -4963,10 +5505,10 @@
       <w:color w:val="FFFFFF"/>
     </w:rPr>
   </w:style>
-  <w:style w:type="paragraph" w:styleId="TOC8">
+  <w:style w:type="paragraph" w:styleId="Verzeichnis8">
     <w:name w:val="toc 8"/>
-    <w:basedOn w:val="Normal"/>
-    <w:next w:val="Normal"/>
+    <w:basedOn w:val="Standard"/>
+    <w:next w:val="Standard"/>
     <w:autoRedefine/>
     <w:semiHidden/>
     <w:rsid w:val="00C9472A"/>
@@ -4977,10 +5519,10 @@
       <w:color w:val="FFFFFF"/>
     </w:rPr>
   </w:style>
-  <w:style w:type="paragraph" w:styleId="TOC9">
+  <w:style w:type="paragraph" w:styleId="Verzeichnis9">
     <w:name w:val="toc 9"/>
-    <w:basedOn w:val="Normal"/>
-    <w:next w:val="Normal"/>
+    <w:basedOn w:val="Standard"/>
+    <w:next w:val="Standard"/>
     <w:autoRedefine/>
     <w:semiHidden/>
     <w:rsid w:val="00C9472A"/>
@@ -4991,9 +5533,9 @@
       <w:color w:val="FFFFFF"/>
     </w:rPr>
   </w:style>
-  <w:style w:type="paragraph" w:styleId="FootnoteText">
+  <w:style w:type="paragraph" w:styleId="Funotentext">
     <w:name w:val="footnote text"/>
-    <w:basedOn w:val="Normal"/>
+    <w:basedOn w:val="Standard"/>
     <w:semiHidden/>
     <w:rsid w:val="00C9472A"/>
     <w:pPr>
@@ -5007,8 +5549,8 @@
   <w:style w:type="paragraph" w:customStyle="1" w:styleId="Randnotiz">
     <w:name w:val="Randnotiz"/>
     <w:aliases w:val="ra"/>
-    <w:basedOn w:val="Normal"/>
-    <w:next w:val="Normal"/>
+    <w:basedOn w:val="Standard"/>
+    <w:next w:val="Standard"/>
     <w:qFormat/>
     <w:rsid w:val="00C9472A"/>
     <w:pPr>
@@ -5024,8 +5566,8 @@
   <w:style w:type="paragraph" w:customStyle="1" w:styleId="Legende34">
     <w:name w:val="Legende 3/4"/>
     <w:aliases w:val="3/4"/>
-    <w:basedOn w:val="Normal"/>
-    <w:next w:val="Normal"/>
+    <w:basedOn w:val="Standard"/>
+    <w:next w:val="Standard"/>
     <w:rsid w:val="00C9472A"/>
     <w:rPr>
       <w:i/>
@@ -5035,8 +5577,8 @@
   <w:style w:type="paragraph" w:customStyle="1" w:styleId="Legende44">
     <w:name w:val="Legende 4/4"/>
     <w:aliases w:val="4/4"/>
-    <w:basedOn w:val="Normal"/>
-    <w:next w:val="Normal"/>
+    <w:basedOn w:val="Standard"/>
+    <w:next w:val="Standard"/>
     <w:rsid w:val="00C9472A"/>
     <w:pPr>
       <w:ind w:left="-2495"/>
@@ -5049,7 +5591,7 @@
   <w:style w:type="paragraph" w:customStyle="1" w:styleId="Aufzhlung">
     <w:name w:val="Aufzählung"/>
     <w:aliases w:val="au"/>
-    <w:basedOn w:val="Normal"/>
+    <w:basedOn w:val="Standard"/>
     <w:rsid w:val="00C9472A"/>
     <w:pPr>
       <w:numPr>
@@ -5063,7 +5605,7 @@
   <w:style w:type="paragraph" w:customStyle="1" w:styleId="Tabelle">
     <w:name w:val="Tabelle"/>
     <w:aliases w:val="tab"/>
-    <w:basedOn w:val="Normal"/>
+    <w:basedOn w:val="Standard"/>
     <w:rsid w:val="00C9472A"/>
     <w:pPr>
       <w:spacing w:before="40" w:after="50" w:line="200" w:lineRule="exact"/>
@@ -5073,18 +5615,18 @@
       <w:sz w:val="16"/>
     </w:rPr>
   </w:style>
-  <w:style w:type="character" w:styleId="FootnoteReference">
+  <w:style w:type="character" w:styleId="Funotenzeichen">
     <w:name w:val="footnote reference"/>
-    <w:basedOn w:val="DefaultParagraphFont"/>
+    <w:basedOn w:val="Absatz-Standardschriftart"/>
     <w:semiHidden/>
     <w:rsid w:val="00C9472A"/>
     <w:rPr>
       <w:vertAlign w:val="superscript"/>
     </w:rPr>
   </w:style>
-  <w:style w:type="paragraph" w:styleId="BodyText">
+  <w:style w:type="paragraph" w:styleId="Textkrper">
     <w:name w:val="Body Text"/>
-    <w:basedOn w:val="Normal"/>
+    <w:basedOn w:val="Standard"/>
     <w:semiHidden/>
     <w:rsid w:val="00C9472A"/>
     <w:pPr>
@@ -5097,12 +5639,12 @@
   <w:style w:type="paragraph" w:customStyle="1" w:styleId="Bildgrsse">
     <w:name w:val="Bildgrösse"/>
     <w:aliases w:val="bi"/>
-    <w:basedOn w:val="Normal"/>
+    <w:basedOn w:val="Standard"/>
     <w:rsid w:val="00C9472A"/>
   </w:style>
-  <w:style w:type="paragraph" w:styleId="DocumentMap">
+  <w:style w:type="paragraph" w:styleId="Dokumentstruktur">
     <w:name w:val="Document Map"/>
-    <w:basedOn w:val="Normal"/>
+    <w:basedOn w:val="Standard"/>
     <w:semiHidden/>
     <w:rsid w:val="00C9472A"/>
     <w:pPr>
@@ -5114,7 +5656,7 @@
   </w:style>
   <w:style w:type="paragraph" w:customStyle="1" w:styleId="Tabelletab">
     <w:name w:val="Tabelle.tab"/>
-    <w:basedOn w:val="Normal"/>
+    <w:basedOn w:val="Standard"/>
     <w:rsid w:val="00C9472A"/>
     <w:pPr>
       <w:spacing w:before="40" w:after="50" w:line="200" w:lineRule="exact"/>
@@ -5125,9 +5667,9 @@
       <w:sz w:val="16"/>
     </w:rPr>
   </w:style>
-  <w:style w:type="paragraph" w:styleId="BodyTextIndent">
+  <w:style w:type="paragraph" w:styleId="Textkrper-Zeileneinzug">
     <w:name w:val="Body Text Indent"/>
-    <w:basedOn w:val="Normal"/>
+    <w:basedOn w:val="Standard"/>
     <w:semiHidden/>
     <w:rsid w:val="00C9472A"/>
     <w:pPr>
@@ -5141,7 +5683,7 @@
   <w:style w:type="paragraph" w:customStyle="1" w:styleId="Legende1">
     <w:name w:val="Legende1"/>
     <w:aliases w:val="l1"/>
-    <w:basedOn w:val="BodyText"/>
+    <w:basedOn w:val="Textkrper"/>
     <w:rsid w:val="00C9472A"/>
     <w:pPr>
       <w:tabs>
@@ -5155,8 +5697,8 @@
   </w:style>
   <w:style w:type="paragraph" w:customStyle="1" w:styleId="Randnotizra">
     <w:name w:val="Randnotiz.ra"/>
-    <w:basedOn w:val="Normal"/>
-    <w:next w:val="Normal"/>
+    <w:basedOn w:val="Standard"/>
+    <w:next w:val="Standard"/>
     <w:rsid w:val="00C9472A"/>
     <w:pPr>
       <w:keepNext/>
@@ -5169,20 +5711,20 @@
       <w:sz w:val="16"/>
     </w:rPr>
   </w:style>
-  <w:style w:type="paragraph" w:styleId="BodyText3">
+  <w:style w:type="paragraph" w:styleId="Textkrper3">
     <w:name w:val="Body Text 3"/>
-    <w:basedOn w:val="Normal"/>
+    <w:basedOn w:val="Standard"/>
     <w:semiHidden/>
     <w:rsid w:val="00C9472A"/>
     <w:pPr>
       <w:jc w:val="left"/>
     </w:pPr>
   </w:style>
-  <w:style w:type="paragraph" w:styleId="Caption">
+  <w:style w:type="paragraph" w:styleId="Beschriftung">
     <w:name w:val="caption"/>
     <w:aliases w:val="b,be"/>
-    <w:basedOn w:val="Normal"/>
-    <w:next w:val="Normal"/>
+    <w:basedOn w:val="Standard"/>
+    <w:next w:val="Standard"/>
     <w:qFormat/>
     <w:rsid w:val="00C9472A"/>
     <w:pPr>
@@ -5198,9 +5740,9 @@
       <w:sz w:val="16"/>
     </w:rPr>
   </w:style>
-  <w:style w:type="paragraph" w:styleId="BodyText2">
+  <w:style w:type="paragraph" w:styleId="Textkrper2">
     <w:name w:val="Body Text 2"/>
-    <w:basedOn w:val="Normal"/>
+    <w:basedOn w:val="Standard"/>
     <w:semiHidden/>
     <w:rsid w:val="00C9472A"/>
     <w:pPr>
@@ -5214,7 +5756,7 @@
   <w:style w:type="character" w:customStyle="1" w:styleId="Tief">
     <w:name w:val="Tief"/>
     <w:aliases w:val="t"/>
-    <w:basedOn w:val="DefaultParagraphFont"/>
+    <w:basedOn w:val="Absatz-Standardschriftart"/>
     <w:rsid w:val="00C9472A"/>
     <w:rPr>
       <w:vertAlign w:val="subscript"/>
@@ -5264,7 +5806,7 @@
   <w:style w:type="paragraph" w:customStyle="1" w:styleId="Fotoanhang">
     <w:name w:val="Fotoanhang"/>
     <w:aliases w:val="fa"/>
-    <w:basedOn w:val="Normal"/>
+    <w:basedOn w:val="Standard"/>
     <w:rsid w:val="00C9472A"/>
   </w:style>
   <w:style w:type="paragraph" w:customStyle="1" w:styleId="Standards">
@@ -5331,9 +5873,9 @@
       <w:ind w:left="284" w:hanging="284"/>
     </w:pPr>
   </w:style>
-  <w:style w:type="paragraph" w:styleId="BodyTextIndent2">
+  <w:style w:type="paragraph" w:styleId="Textkrper-Einzug2">
     <w:name w:val="Body Text Indent 2"/>
-    <w:basedOn w:val="Normal"/>
+    <w:basedOn w:val="Standard"/>
     <w:semiHidden/>
     <w:rsid w:val="00C9472A"/>
     <w:pPr>
@@ -5425,8 +5967,8 @@
   <w:style w:type="paragraph" w:customStyle="1" w:styleId="BeilagenNr1">
     <w:name w:val="Beilagen Nr1"/>
     <w:aliases w:val="BNr1"/>
-    <w:basedOn w:val="Normal"/>
-    <w:next w:val="Normal"/>
+    <w:basedOn w:val="Standard"/>
+    <w:next w:val="Standard"/>
     <w:rsid w:val="00C9472A"/>
     <w:pPr>
       <w:tabs>
@@ -5439,10 +5981,10 @@
       <w:b/>
     </w:rPr>
   </w:style>
-  <w:style w:type="paragraph" w:styleId="BalloonText">
+  <w:style w:type="paragraph" w:styleId="Sprechblasentext">
     <w:name w:val="Balloon Text"/>
-    <w:basedOn w:val="Normal"/>
-    <w:link w:val="BalloonTextChar"/>
+    <w:basedOn w:val="Standard"/>
+    <w:link w:val="SprechblasentextZchn"/>
     <w:uiPriority w:val="99"/>
     <w:semiHidden/>
     <w:unhideWhenUsed/>
@@ -5456,10 +5998,10 @@
       <w:szCs w:val="16"/>
     </w:rPr>
   </w:style>
-  <w:style w:type="character" w:customStyle="1" w:styleId="BalloonTextChar">
-    <w:name w:val="Balloon Text Char"/>
-    <w:basedOn w:val="DefaultParagraphFont"/>
-    <w:link w:val="BalloonText"/>
+  <w:style w:type="character" w:customStyle="1" w:styleId="SprechblasentextZchn">
+    <w:name w:val="Sprechblasentext Zchn"/>
+    <w:basedOn w:val="Absatz-Standardschriftart"/>
+    <w:link w:val="Sprechblasentext"/>
     <w:uiPriority w:val="99"/>
     <w:semiHidden/>
     <w:rsid w:val="00A510FB"/>
@@ -5470,9 +6012,9 @@
       <w:lang w:eastAsia="de-DE"/>
     </w:rPr>
   </w:style>
-  <w:style w:type="paragraph" w:styleId="ListParagraph">
+  <w:style w:type="paragraph" w:styleId="Listenabsatz">
     <w:name w:val="List Paragraph"/>
-    <w:basedOn w:val="Normal"/>
+    <w:basedOn w:val="Standard"/>
     <w:uiPriority w:val="34"/>
     <w:qFormat/>
     <w:rsid w:val="00C9168B"/>
@@ -5481,7 +6023,7 @@
       <w:contextualSpacing/>
     </w:pPr>
   </w:style>
-  <w:style w:type="paragraph" w:styleId="NoSpacing">
+  <w:style w:type="paragraph" w:styleId="KeinLeerraum">
     <w:name w:val="No Spacing"/>
     <w:uiPriority w:val="1"/>
     <w:qFormat/>
@@ -5494,9 +6036,9 @@
       <w:lang w:eastAsia="de-DE"/>
     </w:rPr>
   </w:style>
-  <w:style w:type="table" w:styleId="TableGrid">
+  <w:style w:type="table" w:styleId="Tabellenraster">
     <w:name w:val="Table Grid"/>
-    <w:basedOn w:val="TableNormal"/>
+    <w:basedOn w:val="NormaleTabelle"/>
     <w:uiPriority w:val="59"/>
     <w:rsid w:val="00233BF3"/>
     <w:tblPr>
@@ -5510,10 +6052,10 @@
       </w:tblBorders>
     </w:tblPr>
   </w:style>
-  <w:style w:type="character" w:customStyle="1" w:styleId="FooterChar">
-    <w:name w:val="Footer Char"/>
-    <w:basedOn w:val="DefaultParagraphFont"/>
-    <w:link w:val="Footer"/>
+  <w:style w:type="character" w:customStyle="1" w:styleId="FuzeileZchn">
+    <w:name w:val="Fußzeile Zchn"/>
+    <w:basedOn w:val="Absatz-Standardschriftart"/>
+    <w:link w:val="Fuzeile"/>
     <w:uiPriority w:val="99"/>
     <w:rsid w:val="00440E95"/>
     <w:rPr>
@@ -5521,19 +6063,19 @@
       <w:lang w:eastAsia="de-DE"/>
     </w:rPr>
   </w:style>
-  <w:style w:type="character" w:customStyle="1" w:styleId="HeaderChar">
-    <w:name w:val="Header Char"/>
-    <w:basedOn w:val="DefaultParagraphFont"/>
-    <w:link w:val="Header"/>
+  <w:style w:type="character" w:customStyle="1" w:styleId="KopfzeileZchn">
+    <w:name w:val="Kopfzeile Zchn"/>
+    <w:basedOn w:val="Absatz-Standardschriftart"/>
+    <w:link w:val="Kopfzeile"/>
     <w:rsid w:val="004A565D"/>
     <w:rPr>
       <w:rFonts w:ascii="Trebuchet MS" w:hAnsi="Trebuchet MS"/>
       <w:lang w:eastAsia="de-DE"/>
     </w:rPr>
   </w:style>
-  <w:style w:type="character" w:styleId="PlaceholderText">
+  <w:style w:type="character" w:styleId="Platzhaltertext">
     <w:name w:val="Placeholder Text"/>
-    <w:basedOn w:val="DefaultParagraphFont"/>
+    <w:basedOn w:val="Absatz-Standardschriftart"/>
     <w:uiPriority w:val="99"/>
     <w:semiHidden/>
     <w:rsid w:val="004A565D"/>
@@ -5541,9 +6083,9 @@
       <w:color w:val="808080"/>
     </w:rPr>
   </w:style>
-  <w:style w:type="character" w:styleId="CommentReference">
+  <w:style w:type="character" w:styleId="Kommentarzeichen">
     <w:name w:val="annotation reference"/>
-    <w:basedOn w:val="DefaultParagraphFont"/>
+    <w:basedOn w:val="Absatz-Standardschriftart"/>
     <w:uiPriority w:val="99"/>
     <w:semiHidden/>
     <w:unhideWhenUsed/>
@@ -5553,10 +6095,10 @@
       <w:szCs w:val="16"/>
     </w:rPr>
   </w:style>
-  <w:style w:type="paragraph" w:styleId="CommentText">
+  <w:style w:type="paragraph" w:styleId="Kommentartext">
     <w:name w:val="annotation text"/>
-    <w:basedOn w:val="Normal"/>
-    <w:link w:val="CommentTextChar"/>
+    <w:basedOn w:val="Standard"/>
+    <w:link w:val="KommentartextZchn"/>
     <w:uiPriority w:val="99"/>
     <w:semiHidden/>
     <w:unhideWhenUsed/>
@@ -5565,10 +6107,10 @@
       <w:spacing w:line="240" w:lineRule="auto"/>
     </w:pPr>
   </w:style>
-  <w:style w:type="character" w:customStyle="1" w:styleId="CommentTextChar">
-    <w:name w:val="Comment Text Char"/>
-    <w:basedOn w:val="DefaultParagraphFont"/>
-    <w:link w:val="CommentText"/>
+  <w:style w:type="character" w:customStyle="1" w:styleId="KommentartextZchn">
+    <w:name w:val="Kommentartext Zchn"/>
+    <w:basedOn w:val="Absatz-Standardschriftart"/>
+    <w:link w:val="Kommentartext"/>
     <w:uiPriority w:val="99"/>
     <w:semiHidden/>
     <w:rsid w:val="007F0CE6"/>
@@ -5577,11 +6119,11 @@
       <w:lang w:eastAsia="de-DE"/>
     </w:rPr>
   </w:style>
-  <w:style w:type="paragraph" w:styleId="CommentSubject">
+  <w:style w:type="paragraph" w:styleId="Kommentarthema">
     <w:name w:val="annotation subject"/>
-    <w:basedOn w:val="CommentText"/>
-    <w:next w:val="CommentText"/>
-    <w:link w:val="CommentSubjectChar"/>
+    <w:basedOn w:val="Kommentartext"/>
+    <w:next w:val="Kommentartext"/>
+    <w:link w:val="KommentarthemaZchn"/>
     <w:uiPriority w:val="99"/>
     <w:semiHidden/>
     <w:unhideWhenUsed/>
@@ -5591,10 +6133,10 @@
       <w:bCs/>
     </w:rPr>
   </w:style>
-  <w:style w:type="character" w:customStyle="1" w:styleId="CommentSubjectChar">
-    <w:name w:val="Comment Subject Char"/>
-    <w:basedOn w:val="CommentTextChar"/>
-    <w:link w:val="CommentSubject"/>
+  <w:style w:type="character" w:customStyle="1" w:styleId="KommentarthemaZchn">
+    <w:name w:val="Kommentarthema Zchn"/>
+    <w:basedOn w:val="KommentartextZchn"/>
+    <w:link w:val="Kommentarthema"/>
     <w:uiPriority w:val="99"/>
     <w:semiHidden/>
     <w:rsid w:val="007F0CE6"/>
@@ -5605,11 +6147,11 @@
       <w:lang w:eastAsia="de-DE"/>
     </w:rPr>
   </w:style>
-  <w:style w:type="character" w:customStyle="1" w:styleId="Heading1Char">
-    <w:name w:val="Heading 1 Char"/>
-    <w:aliases w:val="ü1 Char"/>
-    <w:basedOn w:val="DefaultParagraphFont"/>
-    <w:link w:val="Heading1"/>
+  <w:style w:type="character" w:customStyle="1" w:styleId="berschrift1Zchn">
+    <w:name w:val="Überschrift 1 Zchn"/>
+    <w:aliases w:val="ü1 Zchn"/>
+    <w:basedOn w:val="Absatz-Standardschriftart"/>
+    <w:link w:val="berschrift1"/>
     <w:rsid w:val="00053478"/>
     <w:rPr>
       <w:rFonts w:ascii="Trebuchet MS" w:hAnsi="Trebuchet MS"/>
@@ -5625,7 +6167,7 @@
 <file path=word/charts/chart1.xml><?xml version="1.0" encoding="utf-8"?>
 <c:chartSpace xmlns:c="http://schemas.openxmlformats.org/drawingml/2006/chart" xmlns:a="http://schemas.openxmlformats.org/drawingml/2006/main" xmlns:r="http://schemas.openxmlformats.org/officeDocument/2006/relationships" xmlns:c16r2="http://schemas.microsoft.com/office/drawing/2015/06/chart">
   <c:date1904 val="0"/>
-  <c:lang val="en-US"/>
+  <c:lang val="de-DE"/>
   <c:roundedCorners val="0"/>
   <mc:AlternateContent xmlns:mc="http://schemas.openxmlformats.org/markup-compatibility/2006">
     <mc:Choice xmlns:c14="http://schemas.microsoft.com/office/drawing/2007/8/2/chart" Requires="c14">
@@ -5651,7 +6193,7 @@
               <c:strCache>
                 <c:ptCount val="1"/>
                 <c:pt idx="0">
-                  <c:v>Z/N 100</c:v>
+                  <c:v>Neuwert in kCHF</c:v>
                 </c:pt>
               </c:strCache>
             </c:strRef>
@@ -5667,10 +6209,10 @@
           </c:spPr>
           <c:cat>
             <c:numRef>
-              <c:f>Sheet1!$A$2:$A$9</c:f>
+              <c:f>Sheet1!$A$2:$A$11</c:f>
               <c:numCache>
                 <c:formatCode>0</c:formatCode>
-                <c:ptCount val="8"/>
+                <c:ptCount val="10"/>
                 <c:pt idx="0">
                   <c:v>0</c:v>
                 </c:pt>
@@ -5693,6 +6235,12 @@
                   <c:v>2500</c:v>
                 </c:pt>
                 <c:pt idx="7">
+                  <c:v>2510</c:v>
+                </c:pt>
+                <c:pt idx="8">
+                  <c:v>2510</c:v>
+                </c:pt>
+                <c:pt idx="9">
                   <c:v>3200</c:v>
                 </c:pt>
               </c:numCache>
@@ -5700,15 +6248,15 @@
           </c:cat>
           <c:val>
             <c:numRef>
-              <c:f>Sheet1!$B$2:$B$9</c:f>
+              <c:f>Sheet1!$B$2:$B$11</c:f>
               <c:numCache>
                 <c:formatCode>General</c:formatCode>
-                <c:ptCount val="8"/>
+                <c:ptCount val="10"/>
                 <c:pt idx="0">
-                  <c:v>200</c:v>
+                  <c:v>85</c:v>
                 </c:pt>
                 <c:pt idx="1">
-                  <c:v>200</c:v>
+                  <c:v>85</c:v>
                 </c:pt>
                 <c:pt idx="2">
                   <c:v>0</c:v>
@@ -5717,16 +6265,22 @@
                   <c:v>0</c:v>
                 </c:pt>
                 <c:pt idx="4">
-                  <c:v>150</c:v>
+                  <c:v>82</c:v>
                 </c:pt>
                 <c:pt idx="5">
-                  <c:v>150</c:v>
+                  <c:v>82</c:v>
                 </c:pt>
                 <c:pt idx="6">
-                  <c:v>60</c:v>
+                  <c:v>0</c:v>
                 </c:pt>
                 <c:pt idx="7">
-                  <c:v>60</c:v>
+                  <c:v>0</c:v>
+                </c:pt>
+                <c:pt idx="8">
+                  <c:v>76</c:v>
+                </c:pt>
+                <c:pt idx="9">
+                  <c:v>76</c:v>
                 </c:pt>
               </c:numCache>
             </c:numRef>
@@ -5755,7 +6309,7 @@
         </c:scaling>
         <c:delete val="0"/>
         <c:axPos val="b"/>
-        <c:numFmt formatCode="0" sourceLinked="1"/>
+        <c:numFmt formatCode="#,##0" sourceLinked="0"/>
         <c:majorTickMark val="out"/>
         <c:minorTickMark val="none"/>
         <c:tickLblPos val="nextTo"/>
@@ -5773,7 +6327,7 @@
           <a:effectLst/>
         </c:spPr>
         <c:txPr>
-          <a:bodyPr rot="-60000000" spcFirstLastPara="1" vertOverflow="ellipsis" vert="horz" wrap="square" anchor="ctr" anchorCtr="1"/>
+          <a:bodyPr rot="0" spcFirstLastPara="1" vertOverflow="ellipsis" wrap="square" anchor="ctr" anchorCtr="1"/>
           <a:lstStyle/>
           <a:p>
             <a:pPr>
@@ -5789,7 +6343,7 @@
                 <a:cs typeface="+mn-cs"/>
               </a:defRPr>
             </a:pPr>
-            <a:endParaRPr lang="de-DE"/>
+            <a:endParaRPr lang="en-US"/>
           </a:p>
         </c:txPr>
         <c:crossAx val="595435999"/>
@@ -5797,11 +6351,17 @@
         <c:auto val="0"/>
         <c:lblOffset val="100"/>
         <c:baseTimeUnit val="days"/>
+        <c:majorUnit val="10000"/>
+        <c:majorTimeUnit val="days"/>
+        <c:minorUnit val="1000"/>
+        <c:minorTimeUnit val="days"/>
       </c:dateAx>
       <c:valAx>
         <c:axId val="595435999"/>
         <c:scaling>
           <c:orientation val="minMax"/>
+          <c:max val="100"/>
+          <c:min val="50"/>
         </c:scaling>
         <c:delete val="0"/>
         <c:axPos val="l"/>
@@ -5847,7 +6407,7 @@
                 <a:cs typeface="+mn-cs"/>
               </a:defRPr>
             </a:pPr>
-            <a:endParaRPr lang="de-DE"/>
+            <a:endParaRPr lang="en-US"/>
           </a:p>
         </c:txPr>
         <c:crossAx val="595437247"/>
@@ -5862,6 +6422,37 @@
         <a:effectLst/>
       </c:spPr>
     </c:plotArea>
+    <c:legend>
+      <c:legendPos val="b"/>
+      <c:overlay val="0"/>
+      <c:spPr>
+        <a:noFill/>
+        <a:ln>
+          <a:noFill/>
+        </a:ln>
+        <a:effectLst/>
+      </c:spPr>
+      <c:txPr>
+        <a:bodyPr rot="0" spcFirstLastPara="1" vertOverflow="ellipsis" vert="horz" wrap="square" anchor="ctr" anchorCtr="1"/>
+        <a:lstStyle/>
+        <a:p>
+          <a:pPr>
+            <a:defRPr sz="900" b="0" i="0" u="none" strike="noStrike" kern="1200" baseline="0">
+              <a:solidFill>
+                <a:schemeClr val="tx1">
+                  <a:lumMod val="65000"/>
+                  <a:lumOff val="35000"/>
+                </a:schemeClr>
+              </a:solidFill>
+              <a:latin typeface="+mn-lt"/>
+              <a:ea typeface="+mn-ea"/>
+              <a:cs typeface="+mn-cs"/>
+            </a:defRPr>
+          </a:pPr>
+          <a:endParaRPr lang="en-US"/>
+        </a:p>
+      </c:txPr>
+    </c:legend>
     <c:plotVisOnly val="1"/>
     <c:dispBlanksAs val="zero"/>
     <c:extLst>
@@ -5890,7 +6481,7 @@
       <a:pPr>
         <a:defRPr/>
       </a:pPr>
-      <a:endParaRPr lang="de-DE"/>
+      <a:endParaRPr lang="en-US"/>
     </a:p>
   </c:txPr>
   <c:externalData r:id="rId3">
@@ -5902,7 +6493,7 @@
 <file path=word/charts/chart2.xml><?xml version="1.0" encoding="utf-8"?>
 <c:chartSpace xmlns:c="http://schemas.openxmlformats.org/drawingml/2006/chart" xmlns:a="http://schemas.openxmlformats.org/drawingml/2006/main" xmlns:r="http://schemas.openxmlformats.org/officeDocument/2006/relationships" xmlns:c16r2="http://schemas.microsoft.com/office/drawing/2015/06/chart">
   <c:date1904 val="0"/>
-  <c:lang val="en-US"/>
+  <c:lang val="de-DE"/>
   <c:roundedCorners val="0"/>
   <mc:AlternateContent xmlns:mc="http://schemas.openxmlformats.org/markup-compatibility/2006">
     <mc:Choice xmlns:c14="http://schemas.microsoft.com/office/drawing/2007/8/2/chart" Requires="c14">
@@ -6155,7 +6746,7 @@
                 <a:cs typeface="+mn-cs"/>
               </a:defRPr>
             </a:pPr>
-            <a:endParaRPr lang="de-DE"/>
+            <a:endParaRPr lang="en-US"/>
           </a:p>
         </c:txPr>
         <c:crossAx val="1734297184"/>
@@ -6214,7 +6805,7 @@
                 <a:cs typeface="+mn-cs"/>
               </a:defRPr>
             </a:pPr>
-            <a:endParaRPr lang="de-DE"/>
+            <a:endParaRPr lang="en-US"/>
           </a:p>
         </c:txPr>
         <c:crossAx val="1734298848"/>
@@ -6256,7 +6847,7 @@
               <a:cs typeface="+mn-cs"/>
             </a:defRPr>
           </a:pPr>
-          <a:endParaRPr lang="de-DE"/>
+          <a:endParaRPr lang="en-US"/>
         </a:p>
       </c:txPr>
     </c:legend>
@@ -6288,7 +6879,7 @@
       <a:pPr>
         <a:defRPr/>
       </a:pPr>
-      <a:endParaRPr lang="de-DE"/>
+      <a:endParaRPr lang="en-US"/>
     </a:p>
   </c:txPr>
   <c:externalData r:id="rId3">
@@ -6300,7 +6891,7 @@
 <file path=word/charts/chart3.xml><?xml version="1.0" encoding="utf-8"?>
 <c:chartSpace xmlns:c="http://schemas.openxmlformats.org/drawingml/2006/chart" xmlns:a="http://schemas.openxmlformats.org/drawingml/2006/main" xmlns:r="http://schemas.openxmlformats.org/officeDocument/2006/relationships" xmlns:c16r2="http://schemas.microsoft.com/office/drawing/2015/06/chart">
   <c:date1904 val="0"/>
-  <c:lang val="en-US"/>
+  <c:lang val="de-DE"/>
   <c:roundedCorners val="0"/>
   <mc:AlternateContent xmlns:mc="http://schemas.openxmlformats.org/markup-compatibility/2006">
     <mc:Choice xmlns:c14="http://schemas.microsoft.com/office/drawing/2007/8/2/chart" Requires="c14">
@@ -6527,7 +7118,7 @@
                 <a:cs typeface="+mn-cs"/>
               </a:defRPr>
             </a:pPr>
-            <a:endParaRPr lang="de-DE"/>
+            <a:endParaRPr lang="en-US"/>
           </a:p>
         </c:txPr>
         <c:crossAx val="880950064"/>
@@ -6587,7 +7178,7 @@
                 <a:cs typeface="+mn-cs"/>
               </a:defRPr>
             </a:pPr>
-            <a:endParaRPr lang="de-DE"/>
+            <a:endParaRPr lang="en-US"/>
           </a:p>
         </c:txPr>
         <c:crossAx val="880951728"/>
@@ -6629,7 +7220,7 @@
               <a:cs typeface="+mn-cs"/>
             </a:defRPr>
           </a:pPr>
-          <a:endParaRPr lang="de-DE"/>
+          <a:endParaRPr lang="en-US"/>
         </a:p>
       </c:txPr>
     </c:legend>
@@ -6661,7 +7252,7 @@
       <a:pPr>
         <a:defRPr/>
       </a:pPr>
-      <a:endParaRPr lang="de-DE"/>
+      <a:endParaRPr lang="en-US"/>
     </a:p>
   </c:txPr>
   <c:externalData r:id="rId3">
@@ -6673,7 +7264,7 @@
 <file path=word/charts/chart4.xml><?xml version="1.0" encoding="utf-8"?>
 <c:chartSpace xmlns:c="http://schemas.openxmlformats.org/drawingml/2006/chart" xmlns:a="http://schemas.openxmlformats.org/drawingml/2006/main" xmlns:r="http://schemas.openxmlformats.org/officeDocument/2006/relationships" xmlns:c16r2="http://schemas.microsoft.com/office/drawing/2015/06/chart">
   <c:date1904 val="0"/>
-  <c:lang val="en-US"/>
+  <c:lang val="de-DE"/>
   <c:roundedCorners val="0"/>
   <mc:AlternateContent xmlns:mc="http://schemas.openxmlformats.org/markup-compatibility/2006">
     <mc:Choice xmlns:c14="http://schemas.microsoft.com/office/drawing/2007/8/2/chart" Requires="c14">
@@ -7012,7 +7603,7 @@
                 <a:cs typeface="+mn-cs"/>
               </a:defRPr>
             </a:pPr>
-            <a:endParaRPr lang="de-DE"/>
+            <a:endParaRPr lang="en-US"/>
           </a:p>
         </c:txPr>
         <c:crossAx val="1734297184"/>
@@ -7071,7 +7662,7 @@
                 <a:cs typeface="+mn-cs"/>
               </a:defRPr>
             </a:pPr>
-            <a:endParaRPr lang="de-DE"/>
+            <a:endParaRPr lang="en-US"/>
           </a:p>
         </c:txPr>
         <c:crossAx val="1734298848"/>
@@ -7113,7 +7704,7 @@
               <a:cs typeface="+mn-cs"/>
             </a:defRPr>
           </a:pPr>
-          <a:endParaRPr lang="de-DE"/>
+          <a:endParaRPr lang="en-US"/>
         </a:p>
       </c:txPr>
     </c:legend>
@@ -7150,7 +7741,7 @@
       <a:pPr>
         <a:defRPr/>
       </a:pPr>
-      <a:endParaRPr lang="de-DE"/>
+      <a:endParaRPr lang="en-US"/>
     </a:p>
   </c:txPr>
   <c:externalData r:id="rId3">
@@ -7162,7 +7753,7 @@
 <file path=word/charts/chart5.xml><?xml version="1.0" encoding="utf-8"?>
 <c:chartSpace xmlns:c="http://schemas.openxmlformats.org/drawingml/2006/chart" xmlns:a="http://schemas.openxmlformats.org/drawingml/2006/main" xmlns:r="http://schemas.openxmlformats.org/officeDocument/2006/relationships" xmlns:c16r2="http://schemas.microsoft.com/office/drawing/2015/06/chart">
   <c:date1904 val="0"/>
-  <c:lang val="en-US"/>
+  <c:lang val="de-DE"/>
   <c:roundedCorners val="0"/>
   <mc:AlternateContent xmlns:mc="http://schemas.openxmlformats.org/markup-compatibility/2006">
     <mc:Choice xmlns:c14="http://schemas.microsoft.com/office/drawing/2007/8/2/chart" Requires="c14">
@@ -7389,7 +7980,7 @@
                 <a:cs typeface="+mn-cs"/>
               </a:defRPr>
             </a:pPr>
-            <a:endParaRPr lang="de-DE"/>
+            <a:endParaRPr lang="en-US"/>
           </a:p>
         </c:txPr>
         <c:crossAx val="880950064"/>
@@ -7449,7 +8040,7 @@
                 <a:cs typeface="+mn-cs"/>
               </a:defRPr>
             </a:pPr>
-            <a:endParaRPr lang="de-DE"/>
+            <a:endParaRPr lang="en-US"/>
           </a:p>
         </c:txPr>
         <c:crossAx val="880951728"/>
@@ -7491,7 +8082,7 @@
               <a:cs typeface="+mn-cs"/>
             </a:defRPr>
           </a:pPr>
-          <a:endParaRPr lang="de-DE"/>
+          <a:endParaRPr lang="en-US"/>
         </a:p>
       </c:txPr>
     </c:legend>
@@ -7523,7 +8114,7 @@
       <a:pPr>
         <a:defRPr/>
       </a:pPr>
-      <a:endParaRPr lang="de-DE"/>
+      <a:endParaRPr lang="en-US"/>
     </a:p>
   </c:txPr>
   <c:externalData r:id="rId3">

</xml_diff>

<commit_message>
Portf eval: Beatify building state chart
</commit_message>
<xml_diff>
--- a/src/main/resources/templates/Portfolio Evaluation Template.docx
+++ b/src/main/resources/templates/Portfolio Evaluation Template.docx
@@ -1142,16 +1142,16 @@
         <mc:AlternateContent>
           <mc:Choice Requires="wps">
             <w:drawing>
-              <wp:anchor distT="0" distB="0" distL="114300" distR="114300" simplePos="0" relativeHeight="251660288" behindDoc="0" locked="0" layoutInCell="1" allowOverlap="1" wp14:anchorId="691D1648" wp14:editId="5C8DDDAA">
+              <wp:anchor distT="0" distB="0" distL="114300" distR="114300" simplePos="0" relativeHeight="251660288" behindDoc="0" locked="0" layoutInCell="1" allowOverlap="1" wp14:anchorId="691D1648" wp14:editId="45B01E22">
                 <wp:simplePos x="0" y="0"/>
                 <wp:positionH relativeFrom="column">
-                  <wp:posOffset>-708660</wp:posOffset>
+                  <wp:posOffset>-715520</wp:posOffset>
                 </wp:positionH>
                 <wp:positionV relativeFrom="paragraph">
-                  <wp:posOffset>3406775</wp:posOffset>
+                  <wp:posOffset>3410734</wp:posOffset>
                 </wp:positionV>
-                <wp:extent cx="1675130" cy="263525"/>
-                <wp:effectExtent l="952" t="0" r="2223" b="2222"/>
+                <wp:extent cx="1682944" cy="270000"/>
+                <wp:effectExtent l="1587" t="0" r="0" b="0"/>
                 <wp:wrapNone/>
                 <wp:docPr id="5" name="Rechteck 5"/>
                 <wp:cNvGraphicFramePr/>
@@ -1162,7 +1162,7 @@
                       <wps:spPr>
                         <a:xfrm rot="16200000">
                           <a:off x="0" y="0"/>
-                          <a:ext cx="1675130" cy="263525"/>
+                          <a:ext cx="1682944" cy="270000"/>
                         </a:xfrm>
                         <a:prstGeom prst="rect">
                           <a:avLst/>
@@ -1233,7 +1233,7 @@
           </mc:Choice>
           <mc:Fallback>
             <w:pict>
-              <v:rect w14:anchorId="691D1648" id="Rechteck 5" o:spid="_x0000_s1026" style="position:absolute;left:0;text-align:left;margin-left:-55.8pt;margin-top:268.25pt;width:131.9pt;height:20.75pt;rotation:-90;z-index:251660288;visibility:visible;mso-wrap-style:square;mso-width-percent:0;mso-height-percent:0;mso-wrap-distance-left:9pt;mso-wrap-distance-top:0;mso-wrap-distance-right:9pt;mso-wrap-distance-bottom:0;mso-position-horizontal:absolute;mso-position-horizontal-relative:text;mso-position-vertical:absolute;mso-position-vertical-relative:text;mso-width-percent:0;mso-height-percent:0;mso-width-relative:margin;mso-height-relative:margin;v-text-anchor:top" o:gfxdata="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" fillcolor="#faa724" stroked="f" strokeweight="2pt">
+              <v:rect w14:anchorId="691D1648" id="Rechteck 5" o:spid="_x0000_s1026" style="position:absolute;left:0;text-align:left;margin-left:-56.35pt;margin-top:268.55pt;width:132.5pt;height:21.25pt;rotation:-90;z-index:251660288;visibility:visible;mso-wrap-style:square;mso-width-percent:0;mso-height-percent:0;mso-wrap-distance-left:9pt;mso-wrap-distance-top:0;mso-wrap-distance-right:9pt;mso-wrap-distance-bottom:0;mso-position-horizontal:absolute;mso-position-horizontal-relative:text;mso-position-vertical:absolute;mso-position-vertical-relative:text;mso-width-percent:0;mso-height-percent:0;mso-width-relative:margin;mso-height-relative:margin;v-text-anchor:top" o:gfxdata="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" fillcolor="#faa724" stroked="f" strokeweight="2pt">
                 <v:textbox>
                   <w:txbxContent>
                     <w:p>
@@ -1269,16 +1269,16 @@
         <mc:AlternateContent>
           <mc:Choice Requires="wps">
             <w:drawing>
-              <wp:anchor distT="0" distB="0" distL="114300" distR="114300" simplePos="0" relativeHeight="251664384" behindDoc="0" locked="0" layoutInCell="1" allowOverlap="1" wp14:anchorId="77EAC09B" wp14:editId="56900F25">
+              <wp:anchor distT="0" distB="0" distL="114300" distR="114300" simplePos="0" relativeHeight="251664384" behindDoc="0" locked="0" layoutInCell="1" allowOverlap="1" wp14:anchorId="77EAC09B" wp14:editId="2DE1BD56">
                 <wp:simplePos x="0" y="0"/>
                 <wp:positionH relativeFrom="column">
-                  <wp:posOffset>-514985</wp:posOffset>
+                  <wp:posOffset>-515620</wp:posOffset>
                 </wp:positionH>
                 <wp:positionV relativeFrom="paragraph">
-                  <wp:posOffset>1928495</wp:posOffset>
+                  <wp:posOffset>1927860</wp:posOffset>
                 </wp:positionV>
-                <wp:extent cx="1282700" cy="263525"/>
-                <wp:effectExtent l="0" t="4763" r="7938" b="7937"/>
+                <wp:extent cx="1282700" cy="270000"/>
+                <wp:effectExtent l="0" t="7938" r="4763" b="4762"/>
                 <wp:wrapNone/>
                 <wp:docPr id="7" name="Rechteck 7"/>
                 <wp:cNvGraphicFramePr/>
@@ -1289,7 +1289,7 @@
                       <wps:spPr>
                         <a:xfrm rot="16200000">
                           <a:off x="0" y="0"/>
-                          <a:ext cx="1282700" cy="263525"/>
+                          <a:ext cx="1282700" cy="270000"/>
                         </a:xfrm>
                         <a:prstGeom prst="rect">
                           <a:avLst/>
@@ -1360,7 +1360,7 @@
           </mc:Choice>
           <mc:Fallback>
             <w:pict>
-              <v:rect w14:anchorId="77EAC09B" id="Rechteck 7" o:spid="_x0000_s1027" style="position:absolute;left:0;text-align:left;margin-left:-40.55pt;margin-top:151.85pt;width:101pt;height:20.75pt;rotation:-90;z-index:251664384;visibility:visible;mso-wrap-style:square;mso-width-percent:0;mso-height-percent:0;mso-wrap-distance-left:9pt;mso-wrap-distance-top:0;mso-wrap-distance-right:9pt;mso-wrap-distance-bottom:0;mso-position-horizontal:absolute;mso-position-horizontal-relative:text;mso-position-vertical:absolute;mso-position-vertical-relative:text;mso-width-percent:0;mso-height-percent:0;mso-width-relative:margin;mso-height-relative:margin;v-text-anchor:top" o:gfxdata="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" fillcolor="#78c06b" stroked="f" strokeweight="2pt">
+              <v:rect w14:anchorId="77EAC09B" id="Rechteck 7" o:spid="_x0000_s1027" style="position:absolute;left:0;text-align:left;margin-left:-40.6pt;margin-top:151.8pt;width:101pt;height:21.25pt;rotation:-90;z-index:251664384;visibility:visible;mso-wrap-style:square;mso-width-percent:0;mso-height-percent:0;mso-wrap-distance-left:9pt;mso-wrap-distance-top:0;mso-wrap-distance-right:9pt;mso-wrap-distance-bottom:0;mso-position-horizontal:absolute;mso-position-horizontal-relative:text;mso-position-vertical:absolute;mso-position-vertical-relative:text;mso-width-percent:0;mso-height-percent:0;mso-width-relative:margin;mso-height-relative:margin;v-text-anchor:top" o:gfxdata="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" fillcolor="#78c06b" stroked="f" strokeweight="2pt">
                 <v:textbox>
                   <w:txbxContent>
                     <w:p>
@@ -1396,16 +1396,16 @@
         <mc:AlternateContent>
           <mc:Choice Requires="wps">
             <w:drawing>
-              <wp:anchor distT="0" distB="0" distL="114300" distR="114300" simplePos="0" relativeHeight="251662336" behindDoc="0" locked="0" layoutInCell="1" allowOverlap="1" wp14:anchorId="02B1152D" wp14:editId="344B4DBF">
+              <wp:anchor distT="0" distB="0" distL="114300" distR="114300" simplePos="0" relativeHeight="251662336" behindDoc="0" locked="0" layoutInCell="1" allowOverlap="1" wp14:anchorId="02B1152D" wp14:editId="2A3AD3F2">
                 <wp:simplePos x="0" y="0"/>
                 <wp:positionH relativeFrom="column">
-                  <wp:posOffset>-520700</wp:posOffset>
+                  <wp:posOffset>-521653</wp:posOffset>
                 </wp:positionH>
                 <wp:positionV relativeFrom="paragraph">
-                  <wp:posOffset>653415</wp:posOffset>
+                  <wp:posOffset>653098</wp:posOffset>
                 </wp:positionV>
-                <wp:extent cx="1294765" cy="263525"/>
-                <wp:effectExtent l="229870" t="0" r="249555" b="1905"/>
+                <wp:extent cx="1294765" cy="270000"/>
+                <wp:effectExtent l="0" t="1905" r="0" b="0"/>
                 <wp:wrapNone/>
                 <wp:docPr id="6" name="Rechteck 6"/>
                 <wp:cNvGraphicFramePr/>
@@ -1416,7 +1416,7 @@
                       <wps:spPr>
                         <a:xfrm rot="16200000">
                           <a:off x="0" y="0"/>
-                          <a:ext cx="1294765" cy="263525"/>
+                          <a:ext cx="1294765" cy="270000"/>
                         </a:xfrm>
                         <a:prstGeom prst="rect">
                           <a:avLst/>
@@ -1487,7 +1487,7 @@
           </mc:Choice>
           <mc:Fallback>
             <w:pict>
-              <v:rect w14:anchorId="02B1152D" id="Rechteck 6" o:spid="_x0000_s1028" style="position:absolute;left:0;text-align:left;margin-left:-41pt;margin-top:51.45pt;width:101.95pt;height:20.75pt;rotation:-90;z-index:251662336;visibility:visible;mso-wrap-style:square;mso-width-percent:0;mso-height-percent:0;mso-wrap-distance-left:9pt;mso-wrap-distance-top:0;mso-wrap-distance-right:9pt;mso-wrap-distance-bottom:0;mso-position-horizontal:absolute;mso-position-horizontal-relative:text;mso-position-vertical:absolute;mso-position-vertical-relative:text;mso-width-percent:0;mso-height-percent:0;mso-width-relative:margin;mso-height-relative:margin;v-text-anchor:top" o:gfxdata="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" fillcolor="#339b21" stroked="f" strokeweight="2pt">
+              <v:rect w14:anchorId="02B1152D" id="Rechteck 6" o:spid="_x0000_s1028" style="position:absolute;left:0;text-align:left;margin-left:-41.1pt;margin-top:51.45pt;width:101.95pt;height:21.25pt;rotation:-90;z-index:251662336;visibility:visible;mso-wrap-style:square;mso-width-percent:0;mso-height-percent:0;mso-wrap-distance-left:9pt;mso-wrap-distance-top:0;mso-wrap-distance-right:9pt;mso-wrap-distance-bottom:0;mso-position-horizontal:absolute;mso-position-horizontal-relative:text;mso-position-vertical:absolute;mso-position-vertical-relative:text;mso-width-percent:0;mso-height-percent:0;mso-width-relative:margin;mso-height-relative:margin;v-text-anchor:top" o:gfxdata="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" fillcolor="#339b21" stroked="f" strokeweight="2pt">
                 <v:textbox>
                   <w:txbxContent>
                     <w:p>

</xml_diff>